<commit_message>
DataContext, Repositories, BusinessLogic, Users Controller, IoC register services and SQLite database setup
</commit_message>
<xml_diff>
--- a/Documents/0002 VS Code DotNet Angular Commands.docx
+++ b/Documents/0002 VS Code DotNet Angular Commands.docx
@@ -52,7 +52,7 @@
           <w:r>
             <w:fldChar w:fldCharType="separate"/>
           </w:r>
-          <w:hyperlink w:anchor="_Toc106832518" w:history="1">
+          <w:hyperlink w:anchor="_Toc106926777" w:history="1">
             <w:r>
               <w:rPr>
                 <w:rStyle w:val="Hyperlink"/>
@@ -79,7 +79,7 @@
                 <w:noProof/>
                 <w:webHidden/>
               </w:rPr>
-              <w:instrText xml:space="preserve"> PAGEREF _Toc106832518 \h </w:instrText>
+              <w:instrText xml:space="preserve"> PAGEREF _Toc106926777 \h </w:instrText>
             </w:r>
             <w:r>
               <w:rPr>
@@ -121,7 +121,7 @@
               <w:noProof/>
             </w:rPr>
           </w:pPr>
-          <w:hyperlink w:anchor="_Toc106832519" w:history="1">
+          <w:hyperlink w:anchor="_Toc106926778" w:history="1">
             <w:r>
               <w:rPr>
                 <w:rStyle w:val="Hyperlink"/>
@@ -148,7 +148,7 @@
                 <w:noProof/>
                 <w:webHidden/>
               </w:rPr>
-              <w:instrText xml:space="preserve"> PAGEREF _Toc106832519 \h </w:instrText>
+              <w:instrText xml:space="preserve"> PAGEREF _Toc106926778 \h </w:instrText>
             </w:r>
             <w:r>
               <w:rPr>
@@ -190,7 +190,7 @@
               <w:noProof/>
             </w:rPr>
           </w:pPr>
-          <w:hyperlink w:anchor="_Toc106832520" w:history="1">
+          <w:hyperlink w:anchor="_Toc106926779" w:history="1">
             <w:r>
               <w:rPr>
                 <w:rStyle w:val="Hyperlink"/>
@@ -217,7 +217,7 @@
                 <w:noProof/>
                 <w:webHidden/>
               </w:rPr>
-              <w:instrText xml:space="preserve"> PAGEREF _Toc106832520 \h </w:instrText>
+              <w:instrText xml:space="preserve"> PAGEREF _Toc106926779 \h </w:instrText>
             </w:r>
             <w:r>
               <w:rPr>
@@ -259,7 +259,7 @@
               <w:noProof/>
             </w:rPr>
           </w:pPr>
-          <w:hyperlink w:anchor="_Toc106832521" w:history="1">
+          <w:hyperlink w:anchor="_Toc106926780" w:history="1">
             <w:r>
               <w:rPr>
                 <w:rStyle w:val="Hyperlink"/>
@@ -286,7 +286,7 @@
                 <w:noProof/>
                 <w:webHidden/>
               </w:rPr>
-              <w:instrText xml:space="preserve"> PAGEREF _Toc106832521 \h </w:instrText>
+              <w:instrText xml:space="preserve"> PAGEREF _Toc106926780 \h </w:instrText>
             </w:r>
             <w:r>
               <w:rPr>
@@ -328,7 +328,7 @@
               <w:noProof/>
             </w:rPr>
           </w:pPr>
-          <w:hyperlink w:anchor="_Toc106832522" w:history="1">
+          <w:hyperlink w:anchor="_Toc106926781" w:history="1">
             <w:r>
               <w:rPr>
                 <w:rStyle w:val="Hyperlink"/>
@@ -355,7 +355,7 @@
                 <w:noProof/>
                 <w:webHidden/>
               </w:rPr>
-              <w:instrText xml:space="preserve"> PAGEREF _Toc106832522 \h </w:instrText>
+              <w:instrText xml:space="preserve"> PAGEREF _Toc106926781 \h </w:instrText>
             </w:r>
             <w:r>
               <w:rPr>
@@ -397,7 +397,7 @@
               <w:noProof/>
             </w:rPr>
           </w:pPr>
-          <w:hyperlink w:anchor="_Toc106832523" w:history="1">
+          <w:hyperlink w:anchor="_Toc106926782" w:history="1">
             <w:r>
               <w:rPr>
                 <w:rStyle w:val="Hyperlink"/>
@@ -424,7 +424,7 @@
                 <w:noProof/>
                 <w:webHidden/>
               </w:rPr>
-              <w:instrText xml:space="preserve"> PAGEREF _Toc106832523 \h </w:instrText>
+              <w:instrText xml:space="preserve"> PAGEREF _Toc106926782 \h </w:instrText>
             </w:r>
             <w:r>
               <w:rPr>
@@ -466,7 +466,7 @@
               <w:noProof/>
             </w:rPr>
           </w:pPr>
-          <w:hyperlink w:anchor="_Toc106832524" w:history="1">
+          <w:hyperlink w:anchor="_Toc106926783" w:history="1">
             <w:r>
               <w:rPr>
                 <w:rStyle w:val="Hyperlink"/>
@@ -493,7 +493,7 @@
                 <w:noProof/>
                 <w:webHidden/>
               </w:rPr>
-              <w:instrText xml:space="preserve"> PAGEREF _Toc106832524 \h </w:instrText>
+              <w:instrText xml:space="preserve"> PAGEREF _Toc106926783 \h </w:instrText>
             </w:r>
             <w:r>
               <w:rPr>
@@ -535,7 +535,7 @@
               <w:noProof/>
             </w:rPr>
           </w:pPr>
-          <w:hyperlink w:anchor="_Toc106832525" w:history="1">
+          <w:hyperlink w:anchor="_Toc106926784" w:history="1">
             <w:r>
               <w:rPr>
                 <w:rStyle w:val="Hyperlink"/>
@@ -562,7 +562,7 @@
                 <w:noProof/>
                 <w:webHidden/>
               </w:rPr>
-              <w:instrText xml:space="preserve"> PAGEREF _Toc106832525 \h </w:instrText>
+              <w:instrText xml:space="preserve"> PAGEREF _Toc106926784 \h </w:instrText>
             </w:r>
             <w:r>
               <w:rPr>
@@ -604,7 +604,7 @@
               <w:noProof/>
             </w:rPr>
           </w:pPr>
-          <w:hyperlink w:anchor="_Toc106832526" w:history="1">
+          <w:hyperlink w:anchor="_Toc106926785" w:history="1">
             <w:r>
               <w:rPr>
                 <w:rStyle w:val="Hyperlink"/>
@@ -631,7 +631,7 @@
                 <w:noProof/>
                 <w:webHidden/>
               </w:rPr>
-              <w:instrText xml:space="preserve"> PAGEREF _Toc106832526 \h </w:instrText>
+              <w:instrText xml:space="preserve"> PAGEREF _Toc106926785 \h </w:instrText>
             </w:r>
             <w:r>
               <w:rPr>
@@ -673,7 +673,7 @@
               <w:noProof/>
             </w:rPr>
           </w:pPr>
-          <w:hyperlink w:anchor="_Toc106832527" w:history="1">
+          <w:hyperlink w:anchor="_Toc106926786" w:history="1">
             <w:r>
               <w:rPr>
                 <w:rStyle w:val="Hyperlink"/>
@@ -700,7 +700,7 @@
                 <w:noProof/>
                 <w:webHidden/>
               </w:rPr>
-              <w:instrText xml:space="preserve"> PAGEREF _Toc106832527 \h </w:instrText>
+              <w:instrText xml:space="preserve"> PAGEREF _Toc106926786 \h </w:instrText>
             </w:r>
             <w:r>
               <w:rPr>
@@ -742,7 +742,7 @@
               <w:noProof/>
             </w:rPr>
           </w:pPr>
-          <w:hyperlink w:anchor="_Toc106832528" w:history="1">
+          <w:hyperlink w:anchor="_Toc106926787" w:history="1">
             <w:r>
               <w:rPr>
                 <w:rStyle w:val="Hyperlink"/>
@@ -769,7 +769,7 @@
                 <w:noProof/>
                 <w:webHidden/>
               </w:rPr>
-              <w:instrText xml:space="preserve"> PAGEREF _Toc106832528 \h </w:instrText>
+              <w:instrText xml:space="preserve"> PAGEREF _Toc106926787 \h </w:instrText>
             </w:r>
             <w:r>
               <w:rPr>
@@ -829,7 +829,7 @@
       <w:r>
         <w:br w:type="page"/>
       </w:r>
-      <w:bookmarkStart w:id="0" w:name="_Toc106832518"/>
+      <w:bookmarkStart w:id="0" w:name="_Toc106926777"/>
       <w:r>
         <w:lastRenderedPageBreak/>
         <w:t>VS Code</w:t>
@@ -840,7 +840,7 @@
       <w:pPr>
         <w:pStyle w:val="Heading2"/>
       </w:pPr>
-      <w:bookmarkStart w:id="1" w:name="_Toc106832519"/>
+      <w:bookmarkStart w:id="1" w:name="_Toc106926778"/>
       <w:r>
         <w:t>Commands</w:t>
       </w:r>
@@ -1030,7 +1030,7 @@
         <w:pStyle w:val="Heading2"/>
       </w:pPr>
       <w:bookmarkStart w:id="2" w:name="_Toc106748181"/>
-      <w:bookmarkStart w:id="3" w:name="_Toc106832520"/>
+      <w:bookmarkStart w:id="3" w:name="_Toc106926779"/>
       <w:r>
         <w:t xml:space="preserve">Adding </w:t>
       </w:r>
@@ -1215,7 +1215,7 @@
       <w:pPr>
         <w:pStyle w:val="Heading2"/>
       </w:pPr>
-      <w:bookmarkStart w:id="4" w:name="_Toc106832521"/>
+      <w:bookmarkStart w:id="4" w:name="_Toc106926780"/>
       <w:r>
         <w:t>Making VS Code IDE Better</w:t>
       </w:r>
@@ -1366,7 +1366,7 @@
       <w:pPr>
         <w:pStyle w:val="Heading1"/>
       </w:pPr>
-      <w:bookmarkStart w:id="5" w:name="_Toc106832522"/>
+      <w:bookmarkStart w:id="5" w:name="_Toc106926781"/>
       <w:proofErr w:type="spellStart"/>
       <w:r>
         <w:lastRenderedPageBreak/>
@@ -1385,7 +1385,7 @@
       <w:bookmarkStart w:id="6" w:name="_Toc103639023"/>
       <w:bookmarkStart w:id="7" w:name="_Toc103640103"/>
       <w:bookmarkStart w:id="8" w:name="_Toc103640735"/>
-      <w:bookmarkStart w:id="9" w:name="_Toc106832523"/>
+      <w:bookmarkStart w:id="9" w:name="_Toc106926782"/>
       <w:r>
         <w:t xml:space="preserve">Create </w:t>
       </w:r>
@@ -1553,7 +1553,7 @@
       <w:bookmarkStart w:id="10" w:name="_Toc103639024"/>
       <w:bookmarkStart w:id="11" w:name="_Toc103640104"/>
       <w:bookmarkStart w:id="12" w:name="_Toc103640736"/>
-      <w:bookmarkStart w:id="13" w:name="_Toc106832524"/>
+      <w:bookmarkStart w:id="13" w:name="_Toc106926783"/>
       <w:r>
         <w:t xml:space="preserve">Create </w:t>
       </w:r>
@@ -1650,7 +1650,7 @@
       <w:bookmarkStart w:id="14" w:name="_Toc103639025"/>
       <w:bookmarkStart w:id="15" w:name="_Toc103640105"/>
       <w:bookmarkStart w:id="16" w:name="_Toc103640737"/>
-      <w:bookmarkStart w:id="17" w:name="_Toc106832525"/>
+      <w:bookmarkStart w:id="17" w:name="_Toc106926784"/>
       <w:r>
         <w:t>Tidy up the Solution</w:t>
       </w:r>
@@ -1665,17 +1665,85 @@
       </w:r>
     </w:p>
     <w:p>
-      <w:pPr>
-        <w:rPr>
-          <w:rFonts w:asciiTheme="majorHAnsi" w:eastAsiaTheme="majorEastAsia" w:hAnsiTheme="majorHAnsi" w:cstheme="majorBidi"/>
-          <w:color w:val="2F5496" w:themeColor="accent1" w:themeShade="BF"/>
-          <w:sz w:val="32"/>
-          <w:szCs w:val="32"/>
-        </w:rPr>
-      </w:pPr>
-      <w:r>
-        <w:t>Exclude Bin and obj folder by following the examples</w:t>
-      </w:r>
+      <w:r>
+        <w:t>Exclude Bin and obj folder by following the example</w:t>
+      </w:r>
+      <w:r>
+        <w:t>s</w:t>
+      </w:r>
+    </w:p>
+    <w:p>
+      <w:pPr>
+        <w:pStyle w:val="ListParagraph"/>
+        <w:numPr>
+          <w:ilvl w:val="0"/>
+          <w:numId w:val="17"/>
+        </w:numPr>
+      </w:pPr>
+      <w:r>
+        <w:t>dotnet run</w:t>
+      </w:r>
+    </w:p>
+    <w:p>
+      <w:pPr>
+        <w:pStyle w:val="ListParagraph"/>
+        <w:numPr>
+          <w:ilvl w:val="0"/>
+          <w:numId w:val="17"/>
+        </w:numPr>
+      </w:pPr>
+      <w:r>
+        <w:t>dotnet watch run</w:t>
+      </w:r>
+    </w:p>
+    <w:p>
+      <w:pPr>
+        <w:pStyle w:val="ListParagraph"/>
+        <w:numPr>
+          <w:ilvl w:val="0"/>
+          <w:numId w:val="17"/>
+        </w:numPr>
+      </w:pPr>
+      <w:r>
+        <w:t>dotnet clean</w:t>
+      </w:r>
+    </w:p>
+    <w:p>
+      <w:pPr>
+        <w:pStyle w:val="ListParagraph"/>
+        <w:numPr>
+          <w:ilvl w:val="0"/>
+          <w:numId w:val="17"/>
+        </w:numPr>
+      </w:pPr>
+      <w:r>
+        <w:t>dotnet build --no-incremental</w:t>
+      </w:r>
+      <w:r>
+        <w:t xml:space="preserve"> [rebuild]</w:t>
+      </w:r>
+    </w:p>
+    <w:p>
+      <w:pPr>
+        <w:pStyle w:val="ListParagraph"/>
+        <w:numPr>
+          <w:ilvl w:val="0"/>
+          <w:numId w:val="17"/>
+        </w:numPr>
+      </w:pPr>
+      <w:r>
+        <w:t xml:space="preserve">dotnet new </w:t>
+      </w:r>
+      <w:proofErr w:type="spellStart"/>
+      <w:r>
+        <w:t>gitignore</w:t>
+      </w:r>
+      <w:proofErr w:type="spellEnd"/>
+      <w:r>
+        <w:t xml:space="preserve"> </w:t>
+      </w:r>
+    </w:p>
+    <w:p>
       <w:r>
         <w:br w:type="page"/>
       </w:r>
@@ -1684,7 +1752,7 @@
       <w:pPr>
         <w:pStyle w:val="Heading1"/>
       </w:pPr>
-      <w:bookmarkStart w:id="18" w:name="_Toc106832526"/>
+      <w:bookmarkStart w:id="18" w:name="_Toc106926785"/>
       <w:r>
         <w:lastRenderedPageBreak/>
         <w:t>Angular Commands</w:t>
@@ -1695,7 +1763,7 @@
       <w:pPr>
         <w:pStyle w:val="Heading2"/>
       </w:pPr>
-      <w:bookmarkStart w:id="19" w:name="_Toc106832527"/>
+      <w:bookmarkStart w:id="19" w:name="_Toc106926786"/>
       <w:r>
         <w:t>Commands</w:t>
       </w:r>
@@ -2033,47 +2101,36 @@
       </w:pPr>
       <w:r>
         <w:tab/>
+        <w:t>&gt;html=</w:t>
+      </w:r>
+      <w:proofErr w:type="spellStart"/>
+      <w:r>
+        <w:t>alt+o</w:t>
+      </w:r>
+      <w:proofErr w:type="spellEnd"/>
+      <w:r>
+        <w:t xml:space="preserve"> &gt;component=</w:t>
+      </w:r>
+      <w:proofErr w:type="spellStart"/>
+      <w:r>
+        <w:t>alt+u</w:t>
+      </w:r>
+      <w:proofErr w:type="spellEnd"/>
+      <w:r>
+        <w:tab/>
+      </w:r>
+    </w:p>
+    <w:p>
+      <w:pPr>
+        <w:spacing w:after="0"/>
+      </w:pPr>
+      <w:r>
+        <w:tab/>
       </w:r>
       <w:r>
         <w:t>&gt;</w:t>
       </w:r>
       <w:r>
-        <w:t>html=</w:t>
-      </w:r>
-      <w:proofErr w:type="spellStart"/>
-      <w:r>
-        <w:t>alt+o</w:t>
-      </w:r>
-      <w:proofErr w:type="spellEnd"/>
-      <w:r>
-        <w:t xml:space="preserve"> </w:t>
-      </w:r>
-      <w:r>
-        <w:t>&gt;</w:t>
-      </w:r>
-      <w:r>
-        <w:t>component=</w:t>
-      </w:r>
-      <w:proofErr w:type="spellStart"/>
-      <w:r>
-        <w:t>alt+u</w:t>
-      </w:r>
-      <w:proofErr w:type="spellEnd"/>
-      <w:r>
-        <w:tab/>
-      </w:r>
-    </w:p>
-    <w:p>
-      <w:pPr>
-        <w:spacing w:after="0"/>
-      </w:pPr>
-      <w:r>
-        <w:tab/>
-      </w:r>
-      <w:r>
-        <w:t>&gt;</w:t>
-      </w:r>
-      <w:r>
         <w:t xml:space="preserve">in html mode type a- it will give the snippet to pick </w:t>
       </w:r>
     </w:p>
@@ -2082,7 +2139,7 @@
         <w:pStyle w:val="Heading2"/>
       </w:pPr>
       <w:bookmarkStart w:id="20" w:name="_Toc106748182"/>
-      <w:bookmarkStart w:id="21" w:name="_Toc106832528"/>
+      <w:bookmarkStart w:id="21" w:name="_Toc106926787"/>
       <w:r>
         <w:t>Angular Extensions</w:t>
       </w:r>
@@ -2863,6 +2920,119 @@
     </w:lvl>
   </w:abstractNum>
   <w:abstractNum w:abstractNumId="1" w15:restartNumberingAfterBreak="0">
+    <w:nsid w:val="15424ABB"/>
+    <w:multiLevelType w:val="hybridMultilevel"/>
+    <w:tmpl w:val="40E866F8"/>
+    <w:lvl w:ilvl="0" w:tplc="335CD60A">
+      <w:start w:val="1"/>
+      <w:numFmt w:val="bullet"/>
+      <w:lvlText w:val=""/>
+      <w:lvlJc w:val="left"/>
+      <w:pPr>
+        <w:ind w:left="720" w:hanging="360"/>
+      </w:pPr>
+      <w:rPr>
+        <w:rFonts w:ascii="Symbol" w:eastAsiaTheme="minorHAnsi" w:hAnsi="Symbol" w:cstheme="minorBidi" w:hint="default"/>
+      </w:rPr>
+    </w:lvl>
+    <w:lvl w:ilvl="1" w:tplc="04090003" w:tentative="1">
+      <w:start w:val="1"/>
+      <w:numFmt w:val="bullet"/>
+      <w:lvlText w:val="o"/>
+      <w:lvlJc w:val="left"/>
+      <w:pPr>
+        <w:ind w:left="1440" w:hanging="360"/>
+      </w:pPr>
+      <w:rPr>
+        <w:rFonts w:ascii="Courier New" w:hAnsi="Courier New" w:cs="Courier New" w:hint="default"/>
+      </w:rPr>
+    </w:lvl>
+    <w:lvl w:ilvl="2" w:tplc="04090005" w:tentative="1">
+      <w:start w:val="1"/>
+      <w:numFmt w:val="bullet"/>
+      <w:lvlText w:val=""/>
+      <w:lvlJc w:val="left"/>
+      <w:pPr>
+        <w:ind w:left="2160" w:hanging="360"/>
+      </w:pPr>
+      <w:rPr>
+        <w:rFonts w:ascii="Wingdings" w:hAnsi="Wingdings" w:hint="default"/>
+      </w:rPr>
+    </w:lvl>
+    <w:lvl w:ilvl="3" w:tplc="04090001" w:tentative="1">
+      <w:start w:val="1"/>
+      <w:numFmt w:val="bullet"/>
+      <w:lvlText w:val=""/>
+      <w:lvlJc w:val="left"/>
+      <w:pPr>
+        <w:ind w:left="2880" w:hanging="360"/>
+      </w:pPr>
+      <w:rPr>
+        <w:rFonts w:ascii="Symbol" w:hAnsi="Symbol" w:hint="default"/>
+      </w:rPr>
+    </w:lvl>
+    <w:lvl w:ilvl="4" w:tplc="04090003" w:tentative="1">
+      <w:start w:val="1"/>
+      <w:numFmt w:val="bullet"/>
+      <w:lvlText w:val="o"/>
+      <w:lvlJc w:val="left"/>
+      <w:pPr>
+        <w:ind w:left="3600" w:hanging="360"/>
+      </w:pPr>
+      <w:rPr>
+        <w:rFonts w:ascii="Courier New" w:hAnsi="Courier New" w:cs="Courier New" w:hint="default"/>
+      </w:rPr>
+    </w:lvl>
+    <w:lvl w:ilvl="5" w:tplc="04090005" w:tentative="1">
+      <w:start w:val="1"/>
+      <w:numFmt w:val="bullet"/>
+      <w:lvlText w:val=""/>
+      <w:lvlJc w:val="left"/>
+      <w:pPr>
+        <w:ind w:left="4320" w:hanging="360"/>
+      </w:pPr>
+      <w:rPr>
+        <w:rFonts w:ascii="Wingdings" w:hAnsi="Wingdings" w:hint="default"/>
+      </w:rPr>
+    </w:lvl>
+    <w:lvl w:ilvl="6" w:tplc="04090001" w:tentative="1">
+      <w:start w:val="1"/>
+      <w:numFmt w:val="bullet"/>
+      <w:lvlText w:val=""/>
+      <w:lvlJc w:val="left"/>
+      <w:pPr>
+        <w:ind w:left="5040" w:hanging="360"/>
+      </w:pPr>
+      <w:rPr>
+        <w:rFonts w:ascii="Symbol" w:hAnsi="Symbol" w:hint="default"/>
+      </w:rPr>
+    </w:lvl>
+    <w:lvl w:ilvl="7" w:tplc="04090003" w:tentative="1">
+      <w:start w:val="1"/>
+      <w:numFmt w:val="bullet"/>
+      <w:lvlText w:val="o"/>
+      <w:lvlJc w:val="left"/>
+      <w:pPr>
+        <w:ind w:left="5760" w:hanging="360"/>
+      </w:pPr>
+      <w:rPr>
+        <w:rFonts w:ascii="Courier New" w:hAnsi="Courier New" w:cs="Courier New" w:hint="default"/>
+      </w:rPr>
+    </w:lvl>
+    <w:lvl w:ilvl="8" w:tplc="04090005" w:tentative="1">
+      <w:start w:val="1"/>
+      <w:numFmt w:val="bullet"/>
+      <w:lvlText w:val=""/>
+      <w:lvlJc w:val="left"/>
+      <w:pPr>
+        <w:ind w:left="6480" w:hanging="360"/>
+      </w:pPr>
+      <w:rPr>
+        <w:rFonts w:ascii="Wingdings" w:hAnsi="Wingdings" w:hint="default"/>
+      </w:rPr>
+    </w:lvl>
+  </w:abstractNum>
+  <w:abstractNum w:abstractNumId="2" w15:restartNumberingAfterBreak="0">
     <w:nsid w:val="16C711DC"/>
     <w:multiLevelType w:val="hybridMultilevel"/>
     <w:tmpl w:val="D1B49FA8"/>
@@ -2951,7 +3121,7 @@
       </w:pPr>
     </w:lvl>
   </w:abstractNum>
-  <w:abstractNum w:abstractNumId="2" w15:restartNumberingAfterBreak="0">
+  <w:abstractNum w:abstractNumId="3" w15:restartNumberingAfterBreak="0">
     <w:nsid w:val="1786275C"/>
     <w:multiLevelType w:val="hybridMultilevel"/>
     <w:tmpl w:val="43F6C752"/>
@@ -3037,7 +3207,7 @@
       </w:pPr>
     </w:lvl>
   </w:abstractNum>
-  <w:abstractNum w:abstractNumId="3" w15:restartNumberingAfterBreak="0">
+  <w:abstractNum w:abstractNumId="4" w15:restartNumberingAfterBreak="0">
     <w:nsid w:val="19CB4200"/>
     <w:multiLevelType w:val="hybridMultilevel"/>
     <w:tmpl w:val="9388721C"/>
@@ -3123,7 +3293,7 @@
       </w:pPr>
     </w:lvl>
   </w:abstractNum>
-  <w:abstractNum w:abstractNumId="4" w15:restartNumberingAfterBreak="0">
+  <w:abstractNum w:abstractNumId="5" w15:restartNumberingAfterBreak="0">
     <w:nsid w:val="1A613A1F"/>
     <w:multiLevelType w:val="hybridMultilevel"/>
     <w:tmpl w:val="49F0F8BA"/>
@@ -3212,7 +3382,7 @@
       </w:pPr>
     </w:lvl>
   </w:abstractNum>
-  <w:abstractNum w:abstractNumId="5" w15:restartNumberingAfterBreak="0">
+  <w:abstractNum w:abstractNumId="6" w15:restartNumberingAfterBreak="0">
     <w:nsid w:val="1C103CFA"/>
     <w:multiLevelType w:val="hybridMultilevel"/>
     <w:tmpl w:val="402089BA"/>
@@ -3325,7 +3495,7 @@
       </w:rPr>
     </w:lvl>
   </w:abstractNum>
-  <w:abstractNum w:abstractNumId="6" w15:restartNumberingAfterBreak="0">
+  <w:abstractNum w:abstractNumId="7" w15:restartNumberingAfterBreak="0">
     <w:nsid w:val="39CD1F32"/>
     <w:multiLevelType w:val="hybridMultilevel"/>
     <w:tmpl w:val="EEEEC2D0"/>
@@ -3438,7 +3608,7 @@
       </w:rPr>
     </w:lvl>
   </w:abstractNum>
-  <w:abstractNum w:abstractNumId="7" w15:restartNumberingAfterBreak="0">
+  <w:abstractNum w:abstractNumId="8" w15:restartNumberingAfterBreak="0">
     <w:nsid w:val="49D814C1"/>
     <w:multiLevelType w:val="hybridMultilevel"/>
     <w:tmpl w:val="D2AC9E0A"/>
@@ -3551,7 +3721,120 @@
       </w:rPr>
     </w:lvl>
   </w:abstractNum>
-  <w:abstractNum w:abstractNumId="8" w15:restartNumberingAfterBreak="0">
+  <w:abstractNum w:abstractNumId="9" w15:restartNumberingAfterBreak="0">
+    <w:nsid w:val="4A3D54BD"/>
+    <w:multiLevelType w:val="hybridMultilevel"/>
+    <w:tmpl w:val="24C279A0"/>
+    <w:lvl w:ilvl="0" w:tplc="335CD60A">
+      <w:start w:val="1"/>
+      <w:numFmt w:val="bullet"/>
+      <w:lvlText w:val=""/>
+      <w:lvlJc w:val="left"/>
+      <w:pPr>
+        <w:ind w:left="3600" w:hanging="360"/>
+      </w:pPr>
+      <w:rPr>
+        <w:rFonts w:ascii="Symbol" w:eastAsiaTheme="minorHAnsi" w:hAnsi="Symbol" w:cstheme="minorBidi" w:hint="default"/>
+      </w:rPr>
+    </w:lvl>
+    <w:lvl w:ilvl="1" w:tplc="04090003" w:tentative="1">
+      <w:start w:val="1"/>
+      <w:numFmt w:val="bullet"/>
+      <w:lvlText w:val="o"/>
+      <w:lvlJc w:val="left"/>
+      <w:pPr>
+        <w:ind w:left="4320" w:hanging="360"/>
+      </w:pPr>
+      <w:rPr>
+        <w:rFonts w:ascii="Courier New" w:hAnsi="Courier New" w:cs="Courier New" w:hint="default"/>
+      </w:rPr>
+    </w:lvl>
+    <w:lvl w:ilvl="2" w:tplc="04090005" w:tentative="1">
+      <w:start w:val="1"/>
+      <w:numFmt w:val="bullet"/>
+      <w:lvlText w:val=""/>
+      <w:lvlJc w:val="left"/>
+      <w:pPr>
+        <w:ind w:left="5040" w:hanging="360"/>
+      </w:pPr>
+      <w:rPr>
+        <w:rFonts w:ascii="Wingdings" w:hAnsi="Wingdings" w:hint="default"/>
+      </w:rPr>
+    </w:lvl>
+    <w:lvl w:ilvl="3" w:tplc="04090001" w:tentative="1">
+      <w:start w:val="1"/>
+      <w:numFmt w:val="bullet"/>
+      <w:lvlText w:val=""/>
+      <w:lvlJc w:val="left"/>
+      <w:pPr>
+        <w:ind w:left="5760" w:hanging="360"/>
+      </w:pPr>
+      <w:rPr>
+        <w:rFonts w:ascii="Symbol" w:hAnsi="Symbol" w:hint="default"/>
+      </w:rPr>
+    </w:lvl>
+    <w:lvl w:ilvl="4" w:tplc="04090003" w:tentative="1">
+      <w:start w:val="1"/>
+      <w:numFmt w:val="bullet"/>
+      <w:lvlText w:val="o"/>
+      <w:lvlJc w:val="left"/>
+      <w:pPr>
+        <w:ind w:left="6480" w:hanging="360"/>
+      </w:pPr>
+      <w:rPr>
+        <w:rFonts w:ascii="Courier New" w:hAnsi="Courier New" w:cs="Courier New" w:hint="default"/>
+      </w:rPr>
+    </w:lvl>
+    <w:lvl w:ilvl="5" w:tplc="04090005" w:tentative="1">
+      <w:start w:val="1"/>
+      <w:numFmt w:val="bullet"/>
+      <w:lvlText w:val=""/>
+      <w:lvlJc w:val="left"/>
+      <w:pPr>
+        <w:ind w:left="7200" w:hanging="360"/>
+      </w:pPr>
+      <w:rPr>
+        <w:rFonts w:ascii="Wingdings" w:hAnsi="Wingdings" w:hint="default"/>
+      </w:rPr>
+    </w:lvl>
+    <w:lvl w:ilvl="6" w:tplc="04090001" w:tentative="1">
+      <w:start w:val="1"/>
+      <w:numFmt w:val="bullet"/>
+      <w:lvlText w:val=""/>
+      <w:lvlJc w:val="left"/>
+      <w:pPr>
+        <w:ind w:left="7920" w:hanging="360"/>
+      </w:pPr>
+      <w:rPr>
+        <w:rFonts w:ascii="Symbol" w:hAnsi="Symbol" w:hint="default"/>
+      </w:rPr>
+    </w:lvl>
+    <w:lvl w:ilvl="7" w:tplc="04090003" w:tentative="1">
+      <w:start w:val="1"/>
+      <w:numFmt w:val="bullet"/>
+      <w:lvlText w:val="o"/>
+      <w:lvlJc w:val="left"/>
+      <w:pPr>
+        <w:ind w:left="8640" w:hanging="360"/>
+      </w:pPr>
+      <w:rPr>
+        <w:rFonts w:ascii="Courier New" w:hAnsi="Courier New" w:cs="Courier New" w:hint="default"/>
+      </w:rPr>
+    </w:lvl>
+    <w:lvl w:ilvl="8" w:tplc="04090005" w:tentative="1">
+      <w:start w:val="1"/>
+      <w:numFmt w:val="bullet"/>
+      <w:lvlText w:val=""/>
+      <w:lvlJc w:val="left"/>
+      <w:pPr>
+        <w:ind w:left="9360" w:hanging="360"/>
+      </w:pPr>
+      <w:rPr>
+        <w:rFonts w:ascii="Wingdings" w:hAnsi="Wingdings" w:hint="default"/>
+      </w:rPr>
+    </w:lvl>
+  </w:abstractNum>
+  <w:abstractNum w:abstractNumId="10" w15:restartNumberingAfterBreak="0">
     <w:nsid w:val="4CB45CCF"/>
     <w:multiLevelType w:val="hybridMultilevel"/>
     <w:tmpl w:val="84B0DC72"/>
@@ -3637,7 +3920,7 @@
       </w:pPr>
     </w:lvl>
   </w:abstractNum>
-  <w:abstractNum w:abstractNumId="9" w15:restartNumberingAfterBreak="0">
+  <w:abstractNum w:abstractNumId="11" w15:restartNumberingAfterBreak="0">
     <w:nsid w:val="53552A13"/>
     <w:multiLevelType w:val="hybridMultilevel"/>
     <w:tmpl w:val="BF080F1A"/>
@@ -3723,7 +4006,7 @@
       </w:pPr>
     </w:lvl>
   </w:abstractNum>
-  <w:abstractNum w:abstractNumId="10" w15:restartNumberingAfterBreak="0">
+  <w:abstractNum w:abstractNumId="12" w15:restartNumberingAfterBreak="0">
     <w:nsid w:val="5A6A5AB8"/>
     <w:multiLevelType w:val="hybridMultilevel"/>
     <w:tmpl w:val="1AD6D9DC"/>
@@ -3809,7 +4092,7 @@
       </w:pPr>
     </w:lvl>
   </w:abstractNum>
-  <w:abstractNum w:abstractNumId="11" w15:restartNumberingAfterBreak="0">
+  <w:abstractNum w:abstractNumId="13" w15:restartNumberingAfterBreak="0">
     <w:nsid w:val="63B260C6"/>
     <w:multiLevelType w:val="hybridMultilevel"/>
     <w:tmpl w:val="0A387052"/>
@@ -3922,12 +4205,12 @@
       </w:rPr>
     </w:lvl>
   </w:abstractNum>
-  <w:abstractNum w:abstractNumId="12" w15:restartNumberingAfterBreak="0">
+  <w:abstractNum w:abstractNumId="14" w15:restartNumberingAfterBreak="0">
     <w:nsid w:val="671C6A51"/>
     <w:multiLevelType w:val="hybridMultilevel"/>
-    <w:tmpl w:val="66C631B8"/>
+    <w:tmpl w:val="3E964D34"/>
     <w:lvl w:ilvl="0" w:tplc="0409000F">
-      <w:start w:val="3"/>
+      <w:start w:val="1"/>
       <w:numFmt w:val="decimal"/>
       <w:lvlText w:val="%1."/>
       <w:lvlJc w:val="left"/>
@@ -4011,7 +4294,7 @@
       </w:pPr>
     </w:lvl>
   </w:abstractNum>
-  <w:abstractNum w:abstractNumId="13" w15:restartNumberingAfterBreak="0">
+  <w:abstractNum w:abstractNumId="15" w15:restartNumberingAfterBreak="0">
     <w:nsid w:val="74D14BF7"/>
     <w:multiLevelType w:val="hybridMultilevel"/>
     <w:tmpl w:val="007A9604"/>
@@ -4095,49 +4378,171 @@
       <w:pPr>
         <w:ind w:left="6480" w:hanging="180"/>
       </w:pPr>
+    </w:lvl>
+  </w:abstractNum>
+  <w:abstractNum w:abstractNumId="16" w15:restartNumberingAfterBreak="0">
+    <w:nsid w:val="7883009A"/>
+    <w:multiLevelType w:val="hybridMultilevel"/>
+    <w:tmpl w:val="7DDCDD92"/>
+    <w:lvl w:ilvl="0" w:tplc="335CD60A">
+      <w:start w:val="1"/>
+      <w:numFmt w:val="bullet"/>
+      <w:lvlText w:val=""/>
+      <w:lvlJc w:val="left"/>
+      <w:pPr>
+        <w:ind w:left="3600" w:hanging="360"/>
+      </w:pPr>
+      <w:rPr>
+        <w:rFonts w:ascii="Symbol" w:eastAsiaTheme="minorHAnsi" w:hAnsi="Symbol" w:cstheme="minorBidi" w:hint="default"/>
+      </w:rPr>
+    </w:lvl>
+    <w:lvl w:ilvl="1" w:tplc="04090003" w:tentative="1">
+      <w:start w:val="1"/>
+      <w:numFmt w:val="bullet"/>
+      <w:lvlText w:val="o"/>
+      <w:lvlJc w:val="left"/>
+      <w:pPr>
+        <w:ind w:left="4320" w:hanging="360"/>
+      </w:pPr>
+      <w:rPr>
+        <w:rFonts w:ascii="Courier New" w:hAnsi="Courier New" w:cs="Courier New" w:hint="default"/>
+      </w:rPr>
+    </w:lvl>
+    <w:lvl w:ilvl="2" w:tplc="04090005" w:tentative="1">
+      <w:start w:val="1"/>
+      <w:numFmt w:val="bullet"/>
+      <w:lvlText w:val=""/>
+      <w:lvlJc w:val="left"/>
+      <w:pPr>
+        <w:ind w:left="5040" w:hanging="360"/>
+      </w:pPr>
+      <w:rPr>
+        <w:rFonts w:ascii="Wingdings" w:hAnsi="Wingdings" w:hint="default"/>
+      </w:rPr>
+    </w:lvl>
+    <w:lvl w:ilvl="3" w:tplc="04090001" w:tentative="1">
+      <w:start w:val="1"/>
+      <w:numFmt w:val="bullet"/>
+      <w:lvlText w:val=""/>
+      <w:lvlJc w:val="left"/>
+      <w:pPr>
+        <w:ind w:left="5760" w:hanging="360"/>
+      </w:pPr>
+      <w:rPr>
+        <w:rFonts w:ascii="Symbol" w:hAnsi="Symbol" w:hint="default"/>
+      </w:rPr>
+    </w:lvl>
+    <w:lvl w:ilvl="4" w:tplc="04090003" w:tentative="1">
+      <w:start w:val="1"/>
+      <w:numFmt w:val="bullet"/>
+      <w:lvlText w:val="o"/>
+      <w:lvlJc w:val="left"/>
+      <w:pPr>
+        <w:ind w:left="6480" w:hanging="360"/>
+      </w:pPr>
+      <w:rPr>
+        <w:rFonts w:ascii="Courier New" w:hAnsi="Courier New" w:cs="Courier New" w:hint="default"/>
+      </w:rPr>
+    </w:lvl>
+    <w:lvl w:ilvl="5" w:tplc="04090005" w:tentative="1">
+      <w:start w:val="1"/>
+      <w:numFmt w:val="bullet"/>
+      <w:lvlText w:val=""/>
+      <w:lvlJc w:val="left"/>
+      <w:pPr>
+        <w:ind w:left="7200" w:hanging="360"/>
+      </w:pPr>
+      <w:rPr>
+        <w:rFonts w:ascii="Wingdings" w:hAnsi="Wingdings" w:hint="default"/>
+      </w:rPr>
+    </w:lvl>
+    <w:lvl w:ilvl="6" w:tplc="04090001" w:tentative="1">
+      <w:start w:val="1"/>
+      <w:numFmt w:val="bullet"/>
+      <w:lvlText w:val=""/>
+      <w:lvlJc w:val="left"/>
+      <w:pPr>
+        <w:ind w:left="7920" w:hanging="360"/>
+      </w:pPr>
+      <w:rPr>
+        <w:rFonts w:ascii="Symbol" w:hAnsi="Symbol" w:hint="default"/>
+      </w:rPr>
+    </w:lvl>
+    <w:lvl w:ilvl="7" w:tplc="04090003" w:tentative="1">
+      <w:start w:val="1"/>
+      <w:numFmt w:val="bullet"/>
+      <w:lvlText w:val="o"/>
+      <w:lvlJc w:val="left"/>
+      <w:pPr>
+        <w:ind w:left="8640" w:hanging="360"/>
+      </w:pPr>
+      <w:rPr>
+        <w:rFonts w:ascii="Courier New" w:hAnsi="Courier New" w:cs="Courier New" w:hint="default"/>
+      </w:rPr>
+    </w:lvl>
+    <w:lvl w:ilvl="8" w:tplc="04090005" w:tentative="1">
+      <w:start w:val="1"/>
+      <w:numFmt w:val="bullet"/>
+      <w:lvlText w:val=""/>
+      <w:lvlJc w:val="left"/>
+      <w:pPr>
+        <w:ind w:left="9360" w:hanging="360"/>
+      </w:pPr>
+      <w:rPr>
+        <w:rFonts w:ascii="Wingdings" w:hAnsi="Wingdings" w:hint="default"/>
+      </w:rPr>
     </w:lvl>
   </w:abstractNum>
   <w:num w:numId="1" w16cid:durableId="826820430">
     <w:abstractNumId w:val="0"/>
   </w:num>
   <w:num w:numId="2" w16cid:durableId="1341198883">
+    <w:abstractNumId w:val="10"/>
+  </w:num>
+  <w:num w:numId="3" w16cid:durableId="1225948898">
+    <w:abstractNumId w:val="12"/>
+  </w:num>
+  <w:num w:numId="4" w16cid:durableId="2044400827">
+    <w:abstractNumId w:val="3"/>
+  </w:num>
+  <w:num w:numId="5" w16cid:durableId="375786830">
+    <w:abstractNumId w:val="11"/>
+  </w:num>
+  <w:num w:numId="6" w16cid:durableId="1100880847">
+    <w:abstractNumId w:val="15"/>
+  </w:num>
+  <w:num w:numId="7" w16cid:durableId="614139917">
+    <w:abstractNumId w:val="4"/>
+  </w:num>
+  <w:num w:numId="8" w16cid:durableId="1315642853">
+    <w:abstractNumId w:val="6"/>
+  </w:num>
+  <w:num w:numId="9" w16cid:durableId="493692294">
+    <w:abstractNumId w:val="7"/>
+  </w:num>
+  <w:num w:numId="10" w16cid:durableId="871916504">
+    <w:abstractNumId w:val="14"/>
+  </w:num>
+  <w:num w:numId="11" w16cid:durableId="316033090">
+    <w:abstractNumId w:val="5"/>
+  </w:num>
+  <w:num w:numId="12" w16cid:durableId="1620188536">
     <w:abstractNumId w:val="8"/>
   </w:num>
-  <w:num w:numId="3" w16cid:durableId="1225948898">
-    <w:abstractNumId w:val="10"/>
-  </w:num>
-  <w:num w:numId="4" w16cid:durableId="2044400827">
+  <w:num w:numId="13" w16cid:durableId="1878084512">
     <w:abstractNumId w:val="2"/>
   </w:num>
-  <w:num w:numId="5" w16cid:durableId="375786830">
+  <w:num w:numId="14" w16cid:durableId="544560158">
+    <w:abstractNumId w:val="13"/>
+  </w:num>
+  <w:num w:numId="15" w16cid:durableId="972751686">
     <w:abstractNumId w:val="9"/>
   </w:num>
-  <w:num w:numId="6" w16cid:durableId="1100880847">
-    <w:abstractNumId w:val="13"/>
+  <w:num w:numId="16" w16cid:durableId="1631664731">
+    <w:abstractNumId w:val="16"/>
   </w:num>
-  <w:num w:numId="7" w16cid:durableId="614139917">
-    <w:abstractNumId w:val="3"/>
-  </w:num>
-  <w:num w:numId="8" w16cid:durableId="1315642853">
-    <w:abstractNumId w:val="5"/>
-  </w:num>
-  <w:num w:numId="9" w16cid:durableId="493692294">
-    <w:abstractNumId w:val="6"/>
-  </w:num>
-  <w:num w:numId="10" w16cid:durableId="871916504">
-    <w:abstractNumId w:val="12"/>
-  </w:num>
-  <w:num w:numId="11" w16cid:durableId="316033090">
-    <w:abstractNumId w:val="4"/>
-  </w:num>
-  <w:num w:numId="12" w16cid:durableId="1620188536">
-    <w:abstractNumId w:val="7"/>
-  </w:num>
-  <w:num w:numId="13" w16cid:durableId="1878084512">
+  <w:num w:numId="17" w16cid:durableId="1871651315">
     <w:abstractNumId w:val="1"/>
-  </w:num>
-  <w:num w:numId="14" w16cid:durableId="544560158">
-    <w:abstractNumId w:val="11"/>
   </w:num>
 </w:numbering>
 </file>

</xml_diff>

<commit_message>
SPA, dependency, ssl setup along with code refactoring
</commit_message>
<xml_diff>
--- a/Documents/0002 VS Code DotNet Angular Commands.docx
+++ b/Documents/0002 VS Code DotNet Angular Commands.docx
@@ -52,7 +52,7 @@
           <w:r>
             <w:fldChar w:fldCharType="separate"/>
           </w:r>
-          <w:hyperlink w:anchor="_Toc106926777" w:history="1">
+          <w:hyperlink w:anchor="_Toc107174331" w:history="1">
             <w:r>
               <w:rPr>
                 <w:rStyle w:val="Hyperlink"/>
@@ -79,7 +79,7 @@
                 <w:noProof/>
                 <w:webHidden/>
               </w:rPr>
-              <w:instrText xml:space="preserve"> PAGEREF _Toc106926777 \h </w:instrText>
+              <w:instrText xml:space="preserve"> PAGEREF _Toc107174331 \h </w:instrText>
             </w:r>
             <w:r>
               <w:rPr>
@@ -121,7 +121,7 @@
               <w:noProof/>
             </w:rPr>
           </w:pPr>
-          <w:hyperlink w:anchor="_Toc106926778" w:history="1">
+          <w:hyperlink w:anchor="_Toc107174332" w:history="1">
             <w:r>
               <w:rPr>
                 <w:rStyle w:val="Hyperlink"/>
@@ -148,7 +148,7 @@
                 <w:noProof/>
                 <w:webHidden/>
               </w:rPr>
-              <w:instrText xml:space="preserve"> PAGEREF _Toc106926778 \h </w:instrText>
+              <w:instrText xml:space="preserve"> PAGEREF _Toc107174332 \h </w:instrText>
             </w:r>
             <w:r>
               <w:rPr>
@@ -190,7 +190,7 @@
               <w:noProof/>
             </w:rPr>
           </w:pPr>
-          <w:hyperlink w:anchor="_Toc106926779" w:history="1">
+          <w:hyperlink w:anchor="_Toc107174333" w:history="1">
             <w:r>
               <w:rPr>
                 <w:rStyle w:val="Hyperlink"/>
@@ -217,7 +217,7 @@
                 <w:noProof/>
                 <w:webHidden/>
               </w:rPr>
-              <w:instrText xml:space="preserve"> PAGEREF _Toc106926779 \h </w:instrText>
+              <w:instrText xml:space="preserve"> PAGEREF _Toc107174333 \h </w:instrText>
             </w:r>
             <w:r>
               <w:rPr>
@@ -259,7 +259,7 @@
               <w:noProof/>
             </w:rPr>
           </w:pPr>
-          <w:hyperlink w:anchor="_Toc106926780" w:history="1">
+          <w:hyperlink w:anchor="_Toc107174334" w:history="1">
             <w:r>
               <w:rPr>
                 <w:rStyle w:val="Hyperlink"/>
@@ -286,7 +286,7 @@
                 <w:noProof/>
                 <w:webHidden/>
               </w:rPr>
-              <w:instrText xml:space="preserve"> PAGEREF _Toc106926780 \h </w:instrText>
+              <w:instrText xml:space="preserve"> PAGEREF _Toc107174334 \h </w:instrText>
             </w:r>
             <w:r>
               <w:rPr>
@@ -328,7 +328,7 @@
               <w:noProof/>
             </w:rPr>
           </w:pPr>
-          <w:hyperlink w:anchor="_Toc106926781" w:history="1">
+          <w:hyperlink w:anchor="_Toc107174335" w:history="1">
             <w:r>
               <w:rPr>
                 <w:rStyle w:val="Hyperlink"/>
@@ -355,7 +355,7 @@
                 <w:noProof/>
                 <w:webHidden/>
               </w:rPr>
-              <w:instrText xml:space="preserve"> PAGEREF _Toc106926781 \h </w:instrText>
+              <w:instrText xml:space="preserve"> PAGEREF _Toc107174335 \h </w:instrText>
             </w:r>
             <w:r>
               <w:rPr>
@@ -397,7 +397,7 @@
               <w:noProof/>
             </w:rPr>
           </w:pPr>
-          <w:hyperlink w:anchor="_Toc106926782" w:history="1">
+          <w:hyperlink w:anchor="_Toc107174336" w:history="1">
             <w:r>
               <w:rPr>
                 <w:rStyle w:val="Hyperlink"/>
@@ -424,7 +424,7 @@
                 <w:noProof/>
                 <w:webHidden/>
               </w:rPr>
-              <w:instrText xml:space="preserve"> PAGEREF _Toc106926782 \h </w:instrText>
+              <w:instrText xml:space="preserve"> PAGEREF _Toc107174336 \h </w:instrText>
             </w:r>
             <w:r>
               <w:rPr>
@@ -466,7 +466,7 @@
               <w:noProof/>
             </w:rPr>
           </w:pPr>
-          <w:hyperlink w:anchor="_Toc106926783" w:history="1">
+          <w:hyperlink w:anchor="_Toc107174337" w:history="1">
             <w:r>
               <w:rPr>
                 <w:rStyle w:val="Hyperlink"/>
@@ -493,7 +493,7 @@
                 <w:noProof/>
                 <w:webHidden/>
               </w:rPr>
-              <w:instrText xml:space="preserve"> PAGEREF _Toc106926783 \h </w:instrText>
+              <w:instrText xml:space="preserve"> PAGEREF _Toc107174337 \h </w:instrText>
             </w:r>
             <w:r>
               <w:rPr>
@@ -535,7 +535,7 @@
               <w:noProof/>
             </w:rPr>
           </w:pPr>
-          <w:hyperlink w:anchor="_Toc106926784" w:history="1">
+          <w:hyperlink w:anchor="_Toc107174338" w:history="1">
             <w:r>
               <w:rPr>
                 <w:rStyle w:val="Hyperlink"/>
@@ -562,7 +562,76 @@
                 <w:noProof/>
                 <w:webHidden/>
               </w:rPr>
-              <w:instrText xml:space="preserve"> PAGEREF _Toc106926784 \h </w:instrText>
+              <w:instrText xml:space="preserve"> PAGEREF _Toc107174338 \h </w:instrText>
+            </w:r>
+            <w:r>
+              <w:rPr>
+                <w:noProof/>
+                <w:webHidden/>
+              </w:rPr>
+            </w:r>
+            <w:r>
+              <w:rPr>
+                <w:noProof/>
+                <w:webHidden/>
+              </w:rPr>
+              <w:fldChar w:fldCharType="separate"/>
+            </w:r>
+            <w:r>
+              <w:rPr>
+                <w:noProof/>
+                <w:webHidden/>
+              </w:rPr>
+              <w:t>3</w:t>
+            </w:r>
+            <w:r>
+              <w:rPr>
+                <w:noProof/>
+                <w:webHidden/>
+              </w:rPr>
+              <w:fldChar w:fldCharType="end"/>
+            </w:r>
+          </w:hyperlink>
+        </w:p>
+        <w:p>
+          <w:pPr>
+            <w:pStyle w:val="TOC2"/>
+            <w:tabs>
+              <w:tab w:val="right" w:leader="dot" w:pos="10790"/>
+            </w:tabs>
+            <w:rPr>
+              <w:rFonts w:eastAsiaTheme="minorEastAsia"/>
+              <w:noProof/>
+            </w:rPr>
+          </w:pPr>
+          <w:hyperlink w:anchor="_Toc107174339" w:history="1">
+            <w:r>
+              <w:rPr>
+                <w:rStyle w:val="Hyperlink"/>
+                <w:noProof/>
+              </w:rPr>
+              <w:t>Run and Debug</w:t>
+            </w:r>
+            <w:r>
+              <w:rPr>
+                <w:noProof/>
+                <w:webHidden/>
+              </w:rPr>
+              <w:tab/>
+            </w:r>
+            <w:r>
+              <w:rPr>
+                <w:noProof/>
+                <w:webHidden/>
+              </w:rPr>
+              <w:fldChar w:fldCharType="begin"/>
+            </w:r>
+            <w:r>
+              <w:rPr>
+                <w:noProof/>
+                <w:webHidden/>
+              </w:rPr>
+              <w:instrText xml:space="preserve"> PAGEREF _Toc107174339 \h </w:instrText>
             </w:r>
             <w:r>
               <w:rPr>
@@ -604,7 +673,7 @@
               <w:noProof/>
             </w:rPr>
           </w:pPr>
-          <w:hyperlink w:anchor="_Toc106926785" w:history="1">
+          <w:hyperlink w:anchor="_Toc107174340" w:history="1">
             <w:r>
               <w:rPr>
                 <w:rStyle w:val="Hyperlink"/>
@@ -631,7 +700,7 @@
                 <w:noProof/>
                 <w:webHidden/>
               </w:rPr>
-              <w:instrText xml:space="preserve"> PAGEREF _Toc106926785 \h </w:instrText>
+              <w:instrText xml:space="preserve"> PAGEREF _Toc107174340 \h </w:instrText>
             </w:r>
             <w:r>
               <w:rPr>
@@ -673,7 +742,7 @@
               <w:noProof/>
             </w:rPr>
           </w:pPr>
-          <w:hyperlink w:anchor="_Toc106926786" w:history="1">
+          <w:hyperlink w:anchor="_Toc107174341" w:history="1">
             <w:r>
               <w:rPr>
                 <w:rStyle w:val="Hyperlink"/>
@@ -700,7 +769,7 @@
                 <w:noProof/>
                 <w:webHidden/>
               </w:rPr>
-              <w:instrText xml:space="preserve"> PAGEREF _Toc106926786 \h </w:instrText>
+              <w:instrText xml:space="preserve"> PAGEREF _Toc107174341 \h </w:instrText>
             </w:r>
             <w:r>
               <w:rPr>
@@ -742,7 +811,7 @@
               <w:noProof/>
             </w:rPr>
           </w:pPr>
-          <w:hyperlink w:anchor="_Toc106926787" w:history="1">
+          <w:hyperlink w:anchor="_Toc107174342" w:history="1">
             <w:r>
               <w:rPr>
                 <w:rStyle w:val="Hyperlink"/>
@@ -769,7 +838,7 @@
                 <w:noProof/>
                 <w:webHidden/>
               </w:rPr>
-              <w:instrText xml:space="preserve"> PAGEREF _Toc106926787 \h </w:instrText>
+              <w:instrText xml:space="preserve"> PAGEREF _Toc107174342 \h </w:instrText>
             </w:r>
             <w:r>
               <w:rPr>
@@ -829,7 +898,7 @@
       <w:r>
         <w:br w:type="page"/>
       </w:r>
-      <w:bookmarkStart w:id="0" w:name="_Toc106926777"/>
+      <w:bookmarkStart w:id="0" w:name="_Toc107174331"/>
       <w:r>
         <w:lastRenderedPageBreak/>
         <w:t>VS Code</w:t>
@@ -840,7 +909,7 @@
       <w:pPr>
         <w:pStyle w:val="Heading2"/>
       </w:pPr>
-      <w:bookmarkStart w:id="1" w:name="_Toc106926778"/>
+      <w:bookmarkStart w:id="1" w:name="_Toc107174332"/>
       <w:r>
         <w:t>Commands</w:t>
       </w:r>
@@ -977,7 +1046,15 @@
           </w:p>
           <w:p>
             <w:r>
-              <w:t>&gt;dotnet new -h  =&gt; contextual help</w:t>
+              <w:t>&gt;dotnet new -</w:t>
+            </w:r>
+            <w:proofErr w:type="gramStart"/>
+            <w:r>
+              <w:t>h  =</w:t>
+            </w:r>
+            <w:proofErr w:type="gramEnd"/>
+            <w:r>
+              <w:t>&gt; contextual help</w:t>
             </w:r>
           </w:p>
           <w:p>
@@ -990,7 +1067,15 @@
             </w:r>
             <w:proofErr w:type="spellEnd"/>
             <w:r>
-              <w:t xml:space="preserve"> -h  =&gt; contextual help</w:t>
+              <w:t xml:space="preserve"> -</w:t>
+            </w:r>
+            <w:proofErr w:type="gramStart"/>
+            <w:r>
+              <w:t>h  =</w:t>
+            </w:r>
+            <w:proofErr w:type="gramEnd"/>
+            <w:r>
+              <w:t>&gt; contextual help</w:t>
             </w:r>
           </w:p>
         </w:tc>
@@ -1030,7 +1115,7 @@
         <w:pStyle w:val="Heading2"/>
       </w:pPr>
       <w:bookmarkStart w:id="2" w:name="_Toc106748181"/>
-      <w:bookmarkStart w:id="3" w:name="_Toc106926779"/>
+      <w:bookmarkStart w:id="3" w:name="_Toc107174333"/>
       <w:r>
         <w:t xml:space="preserve">Adding </w:t>
       </w:r>
@@ -1180,13 +1265,18 @@
               </w:numPr>
             </w:pPr>
             <w:r>
-              <w:t>After the reload you'll be shown some file missing popup - click yes. It will create .</w:t>
+              <w:t xml:space="preserve">After the reload you'll be shown some file missing popup - click yes. It will </w:t>
+            </w:r>
+            <w:proofErr w:type="gramStart"/>
+            <w:r>
+              <w:t>create .</w:t>
             </w:r>
             <w:proofErr w:type="spellStart"/>
             <w:r>
               <w:t>vscode</w:t>
             </w:r>
             <w:proofErr w:type="spellEnd"/>
+            <w:proofErr w:type="gramEnd"/>
             <w:r>
               <w:t xml:space="preserve"> folder. </w:t>
             </w:r>
@@ -1200,7 +1290,15 @@
               </w:numPr>
             </w:pPr>
             <w:r>
-              <w:t>If you miss this then do CTRL+SHIFT+P and type assets and click it to adding missing assets</w:t>
+              <w:t xml:space="preserve">If you miss </w:t>
+            </w:r>
+            <w:proofErr w:type="gramStart"/>
+            <w:r>
+              <w:t>this</w:t>
+            </w:r>
+            <w:proofErr w:type="gramEnd"/>
+            <w:r>
+              <w:t xml:space="preserve"> then do CTRL+SHIFT+P and type assets and click it to adding missing assets</w:t>
             </w:r>
           </w:p>
         </w:tc>
@@ -1215,7 +1313,7 @@
       <w:pPr>
         <w:pStyle w:val="Heading2"/>
       </w:pPr>
-      <w:bookmarkStart w:id="4" w:name="_Toc106926780"/>
+      <w:bookmarkStart w:id="4" w:name="_Toc107174334"/>
       <w:r>
         <w:t>Making VS Code IDE Better</w:t>
       </w:r>
@@ -1329,10 +1427,12 @@
         <w:t xml:space="preserve">Type folders, go to </w:t>
       </w:r>
       <w:proofErr w:type="spellStart"/>
+      <w:proofErr w:type="gramStart"/>
       <w:r>
         <w:t>Explorer:Compat</w:t>
       </w:r>
       <w:proofErr w:type="spellEnd"/>
+      <w:proofErr w:type="gramEnd"/>
       <w:r>
         <w:t xml:space="preserve"> Folder and unselect</w:t>
       </w:r>
@@ -1366,7 +1466,7 @@
       <w:pPr>
         <w:pStyle w:val="Heading1"/>
       </w:pPr>
-      <w:bookmarkStart w:id="5" w:name="_Toc106926781"/>
+      <w:bookmarkStart w:id="5" w:name="_Toc107174335"/>
       <w:proofErr w:type="spellStart"/>
       <w:r>
         <w:lastRenderedPageBreak/>
@@ -1385,7 +1485,7 @@
       <w:bookmarkStart w:id="6" w:name="_Toc103639023"/>
       <w:bookmarkStart w:id="7" w:name="_Toc103640103"/>
       <w:bookmarkStart w:id="8" w:name="_Toc103640735"/>
-      <w:bookmarkStart w:id="9" w:name="_Toc106926782"/>
+      <w:bookmarkStart w:id="9" w:name="_Toc107174336"/>
       <w:r>
         <w:t xml:space="preserve">Create </w:t>
       </w:r>
@@ -1553,7 +1653,7 @@
       <w:bookmarkStart w:id="10" w:name="_Toc103639024"/>
       <w:bookmarkStart w:id="11" w:name="_Toc103640104"/>
       <w:bookmarkStart w:id="12" w:name="_Toc103640736"/>
-      <w:bookmarkStart w:id="13" w:name="_Toc106926783"/>
+      <w:bookmarkStart w:id="13" w:name="_Toc107174337"/>
       <w:r>
         <w:t xml:space="preserve">Create </w:t>
       </w:r>
@@ -1650,7 +1750,7 @@
       <w:bookmarkStart w:id="14" w:name="_Toc103639025"/>
       <w:bookmarkStart w:id="15" w:name="_Toc103640105"/>
       <w:bookmarkStart w:id="16" w:name="_Toc103640737"/>
-      <w:bookmarkStart w:id="17" w:name="_Toc106926784"/>
+      <w:bookmarkStart w:id="17" w:name="_Toc107174338"/>
       <w:r>
         <w:t>Tidy up the Solution</w:t>
       </w:r>
@@ -1681,7 +1781,7 @@
         </w:numPr>
       </w:pPr>
       <w:r>
-        <w:t>dotnet run</w:t>
+        <w:t>Dotnet build</w:t>
       </w:r>
     </w:p>
     <w:p>
@@ -1693,7 +1793,7 @@
         </w:numPr>
       </w:pPr>
       <w:r>
-        <w:t>dotnet watch run</w:t>
+        <w:t>dotnet run</w:t>
       </w:r>
     </w:p>
     <w:p>
@@ -1705,7 +1805,7 @@
         </w:numPr>
       </w:pPr>
       <w:r>
-        <w:t>dotnet clean</w:t>
+        <w:t>dotnet watch run</w:t>
       </w:r>
     </w:p>
     <w:p>
@@ -1717,10 +1817,7 @@
         </w:numPr>
       </w:pPr>
       <w:r>
-        <w:t>dotnet build --no-incremental</w:t>
-      </w:r>
-      <w:r>
-        <w:t xml:space="preserve"> [rebuild]</w:t>
+        <w:t>dotnet clean</w:t>
       </w:r>
     </w:p>
     <w:p>
@@ -1732,6 +1829,21 @@
         </w:numPr>
       </w:pPr>
       <w:r>
+        <w:t>dotnet build --no-incremental</w:t>
+      </w:r>
+      <w:r>
+        <w:t xml:space="preserve"> [rebuild]</w:t>
+      </w:r>
+    </w:p>
+    <w:p>
+      <w:pPr>
+        <w:pStyle w:val="ListParagraph"/>
+        <w:numPr>
+          <w:ilvl w:val="0"/>
+          <w:numId w:val="17"/>
+        </w:numPr>
+      </w:pPr>
+      <w:r>
         <w:t xml:space="preserve">dotnet new </w:t>
       </w:r>
       <w:proofErr w:type="spellStart"/>
@@ -1744,6 +1856,158 @@
       </w:r>
     </w:p>
     <w:p>
+      <w:pPr>
+        <w:pStyle w:val="Heading2"/>
+      </w:pPr>
+      <w:bookmarkStart w:id="18" w:name="_Toc107174339"/>
+      <w:r>
+        <w:t>Run and Debug</w:t>
+      </w:r>
+      <w:bookmarkEnd w:id="18"/>
+    </w:p>
+    <w:tbl>
+      <w:tblPr>
+        <w:tblStyle w:val="TableGrid"/>
+        <w:tblW w:w="0" w:type="auto"/>
+        <w:tblBorders>
+          <w:top w:val="none" w:sz="0" w:space="0" w:color="auto"/>
+          <w:left w:val="none" w:sz="0" w:space="0" w:color="auto"/>
+          <w:bottom w:val="none" w:sz="0" w:space="0" w:color="auto"/>
+          <w:right w:val="none" w:sz="0" w:space="0" w:color="auto"/>
+          <w:insideH w:val="none" w:sz="0" w:space="0" w:color="auto"/>
+          <w:insideV w:val="none" w:sz="0" w:space="0" w:color="auto"/>
+        </w:tblBorders>
+        <w:tblLook w:val="04A0" w:firstRow="1" w:lastRow="0" w:firstColumn="1" w:lastColumn="0" w:noHBand="0" w:noVBand="1"/>
+      </w:tblPr>
+      <w:tblGrid>
+        <w:gridCol w:w="5395"/>
+        <w:gridCol w:w="5395"/>
+      </w:tblGrid>
+      <w:tr>
+        <w:tc>
+          <w:tcPr>
+            <w:tcW w:w="5395" w:type="dxa"/>
+          </w:tcPr>
+          <w:p>
+            <w:r>
+              <w:t xml:space="preserve">Press CTRL+SHIFT+D </w:t>
+            </w:r>
+          </w:p>
+          <w:p>
+            <w:r>
+              <w:t xml:space="preserve">Click create a </w:t>
+            </w:r>
+            <w:proofErr w:type="spellStart"/>
+            <w:r>
+              <w:t>launch.json</w:t>
+            </w:r>
+            <w:proofErr w:type="spellEnd"/>
+            <w:r>
+              <w:t xml:space="preserve"> file</w:t>
+            </w:r>
+          </w:p>
+          <w:p>
+            <w:r>
+              <w:t>Select Net5+ and Net Core</w:t>
+            </w:r>
+          </w:p>
+          <w:p>
+            <w:r>
+              <w:rPr>
+                <w:noProof/>
+              </w:rPr>
+              <w:drawing>
+                <wp:inline distT="0" distB="0" distL="0" distR="0" wp14:anchorId="4F498623" wp14:editId="618C4E30">
+                  <wp:extent cx="2847975" cy="763443"/>
+                  <wp:effectExtent l="0" t="0" r="0" b="0"/>
+                  <wp:docPr id="2" name="Picture 2"/>
+                  <wp:cNvGraphicFramePr>
+                    <a:graphicFrameLocks xmlns:a="http://schemas.openxmlformats.org/drawingml/2006/main" noChangeAspect="1"/>
+                  </wp:cNvGraphicFramePr>
+                  <a:graphic xmlns:a="http://schemas.openxmlformats.org/drawingml/2006/main">
+                    <a:graphicData uri="http://schemas.openxmlformats.org/drawingml/2006/picture">
+                      <pic:pic xmlns:pic="http://schemas.openxmlformats.org/drawingml/2006/picture">
+                        <pic:nvPicPr>
+                          <pic:cNvPr id="1" name=""/>
+                          <pic:cNvPicPr/>
+                        </pic:nvPicPr>
+                        <pic:blipFill>
+                          <a:blip r:embed="rId8"/>
+                          <a:stretch>
+                            <a:fillRect/>
+                          </a:stretch>
+                        </pic:blipFill>
+                        <pic:spPr>
+                          <a:xfrm>
+                            <a:off x="0" y="0"/>
+                            <a:ext cx="2866255" cy="768343"/>
+                          </a:xfrm>
+                          <a:prstGeom prst="rect">
+                            <a:avLst/>
+                          </a:prstGeom>
+                        </pic:spPr>
+                      </pic:pic>
+                    </a:graphicData>
+                  </a:graphic>
+                </wp:inline>
+              </w:drawing>
+            </w:r>
+          </w:p>
+          <w:p/>
+        </w:tc>
+        <w:tc>
+          <w:tcPr>
+            <w:tcW w:w="5395" w:type="dxa"/>
+          </w:tcPr>
+          <w:p>
+            <w:r>
+              <w:rPr>
+                <w:noProof/>
+              </w:rPr>
+              <w:drawing>
+                <wp:inline distT="0" distB="0" distL="0" distR="0" wp14:anchorId="6C7FA2A1" wp14:editId="778EF4B1">
+                  <wp:extent cx="2371725" cy="1812750"/>
+                  <wp:effectExtent l="0" t="0" r="0" b="0"/>
+                  <wp:docPr id="1" name="Picture 1" descr="Graphical user interface, application&#10;&#10;Description automatically generated"/>
+                  <wp:cNvGraphicFramePr>
+                    <a:graphicFrameLocks xmlns:a="http://schemas.openxmlformats.org/drawingml/2006/main" noChangeAspect="1"/>
+                  </wp:cNvGraphicFramePr>
+                  <a:graphic xmlns:a="http://schemas.openxmlformats.org/drawingml/2006/main">
+                    <a:graphicData uri="http://schemas.openxmlformats.org/drawingml/2006/picture">
+                      <pic:pic xmlns:pic="http://schemas.openxmlformats.org/drawingml/2006/picture">
+                        <pic:nvPicPr>
+                          <pic:cNvPr id="1" name="Picture 1" descr="Graphical user interface, application&#10;&#10;Description automatically generated"/>
+                          <pic:cNvPicPr/>
+                        </pic:nvPicPr>
+                        <pic:blipFill>
+                          <a:blip r:embed="rId9"/>
+                          <a:stretch>
+                            <a:fillRect/>
+                          </a:stretch>
+                        </pic:blipFill>
+                        <pic:spPr>
+                          <a:xfrm>
+                            <a:off x="0" y="0"/>
+                            <a:ext cx="2380118" cy="1819165"/>
+                          </a:xfrm>
+                          <a:prstGeom prst="rect">
+                            <a:avLst/>
+                          </a:prstGeom>
+                        </pic:spPr>
+                      </pic:pic>
+                    </a:graphicData>
+                  </a:graphic>
+                </wp:inline>
+              </w:drawing>
+            </w:r>
+          </w:p>
+        </w:tc>
+      </w:tr>
+    </w:tbl>
+    <w:p/>
+    <w:p/>
+    <w:p/>
+    <w:p>
       <w:r>
         <w:br w:type="page"/>
       </w:r>
@@ -1752,22 +2016,22 @@
       <w:pPr>
         <w:pStyle w:val="Heading1"/>
       </w:pPr>
-      <w:bookmarkStart w:id="18" w:name="_Toc106926785"/>
+      <w:bookmarkStart w:id="19" w:name="_Toc107174340"/>
       <w:r>
         <w:lastRenderedPageBreak/>
         <w:t>Angular Commands</w:t>
       </w:r>
-      <w:bookmarkEnd w:id="18"/>
+      <w:bookmarkEnd w:id="19"/>
     </w:p>
     <w:p>
       <w:pPr>
         <w:pStyle w:val="Heading2"/>
       </w:pPr>
-      <w:bookmarkStart w:id="19" w:name="_Toc106926786"/>
+      <w:bookmarkStart w:id="20" w:name="_Toc107174341"/>
       <w:r>
         <w:t>Commands</w:t>
       </w:r>
-      <w:bookmarkEnd w:id="19"/>
+      <w:bookmarkEnd w:id="20"/>
     </w:p>
     <w:p>
       <w:pPr>
@@ -1845,7 +2109,21 @@
         <w:rPr>
           <w:color w:val="BF8F00" w:themeColor="accent4" w:themeShade="BF"/>
         </w:rPr>
-        <w:t>&gt;ng serve to run</w:t>
+        <w:t xml:space="preserve">&gt;ng </w:t>
+      </w:r>
+      <w:proofErr w:type="gramStart"/>
+      <w:r>
+        <w:rPr>
+          <w:color w:val="BF8F00" w:themeColor="accent4" w:themeShade="BF"/>
+        </w:rPr>
+        <w:t>serve</w:t>
+      </w:r>
+      <w:proofErr w:type="gramEnd"/>
+      <w:r>
+        <w:rPr>
+          <w:color w:val="BF8F00" w:themeColor="accent4" w:themeShade="BF"/>
+        </w:rPr>
+        <w:t xml:space="preserve"> to run</w:t>
       </w:r>
     </w:p>
     <w:p>
@@ -1908,10 +2186,12 @@
         <w:t xml:space="preserve">go to </w:t>
       </w:r>
       <w:proofErr w:type="spellStart"/>
+      <w:proofErr w:type="gramStart"/>
       <w:r>
         <w:t>angular.json</w:t>
       </w:r>
       <w:proofErr w:type="spellEnd"/>
+      <w:proofErr w:type="gramEnd"/>
       <w:r>
         <w:t>, look at the Styles Array. it will be referencing "</w:t>
       </w:r>
@@ -1996,8 +2276,16 @@
         <w:rPr>
           <w:color w:val="BF8F00" w:themeColor="accent4" w:themeShade="BF"/>
         </w:rPr>
-        <w:t>/bootstrap.min.css';</w:t>
-      </w:r>
+        <w:t>/bootstrap.min.css</w:t>
+      </w:r>
+      <w:proofErr w:type="gramStart"/>
+      <w:r>
+        <w:rPr>
+          <w:color w:val="BF8F00" w:themeColor="accent4" w:themeShade="BF"/>
+        </w:rPr>
+        <w:t>';</w:t>
+      </w:r>
+      <w:proofErr w:type="gramEnd"/>
     </w:p>
     <w:p>
       <w:pPr>
@@ -2043,8 +2331,16 @@
         <w:rPr>
           <w:color w:val="BF8F00" w:themeColor="accent4" w:themeShade="BF"/>
         </w:rPr>
-        <w:t>/font-awesome.min.css';</w:t>
-      </w:r>
+        <w:t>/font-awesome.min.css</w:t>
+      </w:r>
+      <w:proofErr w:type="gramStart"/>
+      <w:r>
+        <w:rPr>
+          <w:color w:val="BF8F00" w:themeColor="accent4" w:themeShade="BF"/>
+        </w:rPr>
+        <w:t>';</w:t>
+      </w:r>
+      <w:proofErr w:type="gramEnd"/>
     </w:p>
     <w:p>
       <w:pPr>
@@ -2079,7 +2375,15 @@
         <w:spacing w:after="0"/>
       </w:pPr>
       <w:r>
-        <w:t xml:space="preserve">&gt;ng generate component value --spec false </w:t>
+        <w:t xml:space="preserve">&gt;ng </w:t>
+      </w:r>
+      <w:proofErr w:type="gramStart"/>
+      <w:r>
+        <w:t>generate</w:t>
+      </w:r>
+      <w:proofErr w:type="gramEnd"/>
+      <w:r>
+        <w:t xml:space="preserve"> component value --spec false </w:t>
       </w:r>
     </w:p>
     <w:p>
@@ -2138,13 +2442,13 @@
       <w:pPr>
         <w:pStyle w:val="Heading2"/>
       </w:pPr>
-      <w:bookmarkStart w:id="20" w:name="_Toc106748182"/>
-      <w:bookmarkStart w:id="21" w:name="_Toc106926787"/>
+      <w:bookmarkStart w:id="21" w:name="_Toc106748182"/>
+      <w:bookmarkStart w:id="22" w:name="_Toc107174342"/>
       <w:r>
         <w:t>Angular Extensions</w:t>
       </w:r>
-      <w:bookmarkEnd w:id="20"/>
       <w:bookmarkEnd w:id="21"/>
+      <w:bookmarkEnd w:id="22"/>
     </w:p>
     <w:tbl>
       <w:tblPr>
@@ -2355,12 +2659,12 @@
       </w:pPr>
     </w:p>
     <w:sectPr>
-      <w:headerReference w:type="even" r:id="rId8"/>
-      <w:headerReference w:type="default" r:id="rId9"/>
-      <w:footerReference w:type="even" r:id="rId10"/>
-      <w:footerReference w:type="default" r:id="rId11"/>
-      <w:headerReference w:type="first" r:id="rId12"/>
-      <w:footerReference w:type="first" r:id="rId13"/>
+      <w:headerReference w:type="even" r:id="rId10"/>
+      <w:headerReference w:type="default" r:id="rId11"/>
+      <w:footerReference w:type="even" r:id="rId12"/>
+      <w:footerReference w:type="default" r:id="rId13"/>
+      <w:headerReference w:type="first" r:id="rId14"/>
+      <w:footerReference w:type="first" r:id="rId15"/>
       <w:pgSz w:w="12240" w:h="15840"/>
       <w:pgMar w:top="720" w:right="720" w:bottom="720" w:left="720" w:header="720" w:footer="720" w:gutter="0"/>
       <w:cols w:space="720"/>
@@ -2686,14 +2990,30 @@
                                   <w:caps/>
                                   <w:color w:val="FFFFFF" w:themeColor="background1"/>
                                 </w:rPr>
-                                <w:t>VS Code – DotNet – Angular Commands</w:t>
+                                <w:t xml:space="preserve">VS Code – DotNet – Angular </w:t>
+                              </w:r>
+                              <w:proofErr w:type="gramStart"/>
+                              <w:r>
+                                <w:rPr>
+                                  <w:caps/>
+                                  <w:color w:val="FFFFFF" w:themeColor="background1"/>
+                                </w:rPr>
+                                <w:t>Commands</w:t>
                               </w:r>
                               <w:r>
                                 <w:rPr>
                                   <w:caps/>
                                   <w:color w:val="FFFFFF" w:themeColor="background1"/>
                                 </w:rPr>
-                                <w:t xml:space="preserve"> : </w:t>
+                                <w:t xml:space="preserve"> :</w:t>
+                              </w:r>
+                              <w:proofErr w:type="gramEnd"/>
+                              <w:r>
+                                <w:rPr>
+                                  <w:caps/>
+                                  <w:color w:val="FFFFFF" w:themeColor="background1"/>
+                                </w:rPr>
+                                <w:t xml:space="preserve"> </w:t>
                               </w:r>
                               <w:r>
                                 <w:rPr>
@@ -2776,14 +3096,30 @@
                             <w:caps/>
                             <w:color w:val="FFFFFF" w:themeColor="background1"/>
                           </w:rPr>
-                          <w:t>VS Code – DotNet – Angular Commands</w:t>
+                          <w:t xml:space="preserve">VS Code – DotNet – Angular </w:t>
+                        </w:r>
+                        <w:proofErr w:type="gramStart"/>
+                        <w:r>
+                          <w:rPr>
+                            <w:caps/>
+                            <w:color w:val="FFFFFF" w:themeColor="background1"/>
+                          </w:rPr>
+                          <w:t>Commands</w:t>
                         </w:r>
                         <w:r>
                           <w:rPr>
                             <w:caps/>
                             <w:color w:val="FFFFFF" w:themeColor="background1"/>
                           </w:rPr>
-                          <w:t xml:space="preserve"> : </w:t>
+                          <w:t xml:space="preserve"> :</w:t>
+                        </w:r>
+                        <w:proofErr w:type="gramEnd"/>
+                        <w:r>
+                          <w:rPr>
+                            <w:caps/>
+                            <w:color w:val="FFFFFF" w:themeColor="background1"/>
+                          </w:rPr>
+                          <w:t xml:space="preserve"> </w:t>
                         </w:r>
                         <w:r>
                           <w:rPr>

</xml_diff>

<commit_message>
WebApi BaseApiControler - UserAuth - JWT Token - Auth Middleware
</commit_message>
<xml_diff>
--- a/Documents/0002 VS Code DotNet Angular Commands.docx
+++ b/Documents/0002 VS Code DotNet Angular Commands.docx
@@ -52,7 +52,7 @@
           <w:r>
             <w:fldChar w:fldCharType="separate"/>
           </w:r>
-          <w:hyperlink w:anchor="_Toc107174331" w:history="1">
+          <w:hyperlink w:anchor="_Toc107264189" w:history="1">
             <w:r>
               <w:rPr>
                 <w:rStyle w:val="Hyperlink"/>
@@ -79,7 +79,7 @@
                 <w:noProof/>
                 <w:webHidden/>
               </w:rPr>
-              <w:instrText xml:space="preserve"> PAGEREF _Toc107174331 \h </w:instrText>
+              <w:instrText xml:space="preserve"> PAGEREF _Toc107264189 \h </w:instrText>
             </w:r>
             <w:r>
               <w:rPr>
@@ -121,7 +121,7 @@
               <w:noProof/>
             </w:rPr>
           </w:pPr>
-          <w:hyperlink w:anchor="_Toc107174332" w:history="1">
+          <w:hyperlink w:anchor="_Toc107264190" w:history="1">
             <w:r>
               <w:rPr>
                 <w:rStyle w:val="Hyperlink"/>
@@ -148,7 +148,7 @@
                 <w:noProof/>
                 <w:webHidden/>
               </w:rPr>
-              <w:instrText xml:space="preserve"> PAGEREF _Toc107174332 \h </w:instrText>
+              <w:instrText xml:space="preserve"> PAGEREF _Toc107264190 \h </w:instrText>
             </w:r>
             <w:r>
               <w:rPr>
@@ -190,7 +190,7 @@
               <w:noProof/>
             </w:rPr>
           </w:pPr>
-          <w:hyperlink w:anchor="_Toc107174333" w:history="1">
+          <w:hyperlink w:anchor="_Toc107264191" w:history="1">
             <w:r>
               <w:rPr>
                 <w:rStyle w:val="Hyperlink"/>
@@ -217,7 +217,7 @@
                 <w:noProof/>
                 <w:webHidden/>
               </w:rPr>
-              <w:instrText xml:space="preserve"> PAGEREF _Toc107174333 \h </w:instrText>
+              <w:instrText xml:space="preserve"> PAGEREF _Toc107264191 \h </w:instrText>
             </w:r>
             <w:r>
               <w:rPr>
@@ -259,7 +259,7 @@
               <w:noProof/>
             </w:rPr>
           </w:pPr>
-          <w:hyperlink w:anchor="_Toc107174334" w:history="1">
+          <w:hyperlink w:anchor="_Toc107264192" w:history="1">
             <w:r>
               <w:rPr>
                 <w:rStyle w:val="Hyperlink"/>
@@ -286,7 +286,7 @@
                 <w:noProof/>
                 <w:webHidden/>
               </w:rPr>
-              <w:instrText xml:space="preserve"> PAGEREF _Toc107174334 \h </w:instrText>
+              <w:instrText xml:space="preserve"> PAGEREF _Toc107264192 \h </w:instrText>
             </w:r>
             <w:r>
               <w:rPr>
@@ -328,7 +328,7 @@
               <w:noProof/>
             </w:rPr>
           </w:pPr>
-          <w:hyperlink w:anchor="_Toc107174335" w:history="1">
+          <w:hyperlink w:anchor="_Toc107264193" w:history="1">
             <w:r>
               <w:rPr>
                 <w:rStyle w:val="Hyperlink"/>
@@ -355,7 +355,7 @@
                 <w:noProof/>
                 <w:webHidden/>
               </w:rPr>
-              <w:instrText xml:space="preserve"> PAGEREF _Toc107174335 \h </w:instrText>
+              <w:instrText xml:space="preserve"> PAGEREF _Toc107264193 \h </w:instrText>
             </w:r>
             <w:r>
               <w:rPr>
@@ -397,7 +397,7 @@
               <w:noProof/>
             </w:rPr>
           </w:pPr>
-          <w:hyperlink w:anchor="_Toc107174336" w:history="1">
+          <w:hyperlink w:anchor="_Toc107264194" w:history="1">
             <w:r>
               <w:rPr>
                 <w:rStyle w:val="Hyperlink"/>
@@ -424,7 +424,7 @@
                 <w:noProof/>
                 <w:webHidden/>
               </w:rPr>
-              <w:instrText xml:space="preserve"> PAGEREF _Toc107174336 \h </w:instrText>
+              <w:instrText xml:space="preserve"> PAGEREF _Toc107264194 \h </w:instrText>
             </w:r>
             <w:r>
               <w:rPr>
@@ -466,7 +466,7 @@
               <w:noProof/>
             </w:rPr>
           </w:pPr>
-          <w:hyperlink w:anchor="_Toc107174337" w:history="1">
+          <w:hyperlink w:anchor="_Toc107264195" w:history="1">
             <w:r>
               <w:rPr>
                 <w:rStyle w:val="Hyperlink"/>
@@ -493,7 +493,7 @@
                 <w:noProof/>
                 <w:webHidden/>
               </w:rPr>
-              <w:instrText xml:space="preserve"> PAGEREF _Toc107174337 \h </w:instrText>
+              <w:instrText xml:space="preserve"> PAGEREF _Toc107264195 \h </w:instrText>
             </w:r>
             <w:r>
               <w:rPr>
@@ -535,7 +535,7 @@
               <w:noProof/>
             </w:rPr>
           </w:pPr>
-          <w:hyperlink w:anchor="_Toc107174338" w:history="1">
+          <w:hyperlink w:anchor="_Toc107264196" w:history="1">
             <w:r>
               <w:rPr>
                 <w:rStyle w:val="Hyperlink"/>
@@ -562,7 +562,7 @@
                 <w:noProof/>
                 <w:webHidden/>
               </w:rPr>
-              <w:instrText xml:space="preserve"> PAGEREF _Toc107174338 \h </w:instrText>
+              <w:instrText xml:space="preserve"> PAGEREF _Toc107264196 \h </w:instrText>
             </w:r>
             <w:r>
               <w:rPr>
@@ -604,7 +604,7 @@
               <w:noProof/>
             </w:rPr>
           </w:pPr>
-          <w:hyperlink w:anchor="_Toc107174339" w:history="1">
+          <w:hyperlink w:anchor="_Toc107264197" w:history="1">
             <w:r>
               <w:rPr>
                 <w:rStyle w:val="Hyperlink"/>
@@ -631,7 +631,7 @@
                 <w:noProof/>
                 <w:webHidden/>
               </w:rPr>
-              <w:instrText xml:space="preserve"> PAGEREF _Toc107174339 \h </w:instrText>
+              <w:instrText xml:space="preserve"> PAGEREF _Toc107264197 \h </w:instrText>
             </w:r>
             <w:r>
               <w:rPr>
@@ -673,7 +673,7 @@
               <w:noProof/>
             </w:rPr>
           </w:pPr>
-          <w:hyperlink w:anchor="_Toc107174340" w:history="1">
+          <w:hyperlink w:anchor="_Toc107264198" w:history="1">
             <w:r>
               <w:rPr>
                 <w:rStyle w:val="Hyperlink"/>
@@ -700,7 +700,7 @@
                 <w:noProof/>
                 <w:webHidden/>
               </w:rPr>
-              <w:instrText xml:space="preserve"> PAGEREF _Toc107174340 \h </w:instrText>
+              <w:instrText xml:space="preserve"> PAGEREF _Toc107264198 \h </w:instrText>
             </w:r>
             <w:r>
               <w:rPr>
@@ -742,7 +742,7 @@
               <w:noProof/>
             </w:rPr>
           </w:pPr>
-          <w:hyperlink w:anchor="_Toc107174341" w:history="1">
+          <w:hyperlink w:anchor="_Toc107264199" w:history="1">
             <w:r>
               <w:rPr>
                 <w:rStyle w:val="Hyperlink"/>
@@ -769,76 +769,7 @@
                 <w:noProof/>
                 <w:webHidden/>
               </w:rPr>
-              <w:instrText xml:space="preserve"> PAGEREF _Toc107174341 \h </w:instrText>
-            </w:r>
-            <w:r>
-              <w:rPr>
-                <w:noProof/>
-                <w:webHidden/>
-              </w:rPr>
-            </w:r>
-            <w:r>
-              <w:rPr>
-                <w:noProof/>
-                <w:webHidden/>
-              </w:rPr>
-              <w:fldChar w:fldCharType="separate"/>
-            </w:r>
-            <w:r>
-              <w:rPr>
-                <w:noProof/>
-                <w:webHidden/>
-              </w:rPr>
-              <w:t>4</w:t>
-            </w:r>
-            <w:r>
-              <w:rPr>
-                <w:noProof/>
-                <w:webHidden/>
-              </w:rPr>
-              <w:fldChar w:fldCharType="end"/>
-            </w:r>
-          </w:hyperlink>
-        </w:p>
-        <w:p>
-          <w:pPr>
-            <w:pStyle w:val="TOC2"/>
-            <w:tabs>
-              <w:tab w:val="right" w:leader="dot" w:pos="10790"/>
-            </w:tabs>
-            <w:rPr>
-              <w:rFonts w:eastAsiaTheme="minorEastAsia"/>
-              <w:noProof/>
-            </w:rPr>
-          </w:pPr>
-          <w:hyperlink w:anchor="_Toc107174342" w:history="1">
-            <w:r>
-              <w:rPr>
-                <w:rStyle w:val="Hyperlink"/>
-                <w:noProof/>
-              </w:rPr>
-              <w:t>Angular Extensions</w:t>
-            </w:r>
-            <w:r>
-              <w:rPr>
-                <w:noProof/>
-                <w:webHidden/>
-              </w:rPr>
-              <w:tab/>
-            </w:r>
-            <w:r>
-              <w:rPr>
-                <w:noProof/>
-                <w:webHidden/>
-              </w:rPr>
-              <w:fldChar w:fldCharType="begin"/>
-            </w:r>
-            <w:r>
-              <w:rPr>
-                <w:noProof/>
-                <w:webHidden/>
-              </w:rPr>
-              <w:instrText xml:space="preserve"> PAGEREF _Toc107174342 \h </w:instrText>
+              <w:instrText xml:space="preserve"> PAGEREF _Toc107264199 \h </w:instrText>
             </w:r>
             <w:r>
               <w:rPr>
@@ -898,7 +829,7 @@
       <w:r>
         <w:br w:type="page"/>
       </w:r>
-      <w:bookmarkStart w:id="0" w:name="_Toc107174331"/>
+      <w:bookmarkStart w:id="0" w:name="_Toc107264189"/>
       <w:r>
         <w:lastRenderedPageBreak/>
         <w:t>VS Code</w:t>
@@ -909,7 +840,7 @@
       <w:pPr>
         <w:pStyle w:val="Heading2"/>
       </w:pPr>
-      <w:bookmarkStart w:id="1" w:name="_Toc107174332"/>
+      <w:bookmarkStart w:id="1" w:name="_Toc107264190"/>
       <w:r>
         <w:t>Commands</w:t>
       </w:r>
@@ -932,15 +863,7 @@
           </w:tcPr>
           <w:p>
             <w:r>
-              <w:t xml:space="preserve">CTRL+K U </w:t>
-            </w:r>
-            <w:proofErr w:type="spellStart"/>
-            <w:r>
-              <w:t>Ctrl+K</w:t>
-            </w:r>
-            <w:proofErr w:type="spellEnd"/>
-            <w:r>
-              <w:t xml:space="preserve"> W =&gt; close all window</w:t>
+              <w:t>CTRL+K U Ctrl+K W =&gt; close all window</w:t>
             </w:r>
           </w:p>
           <w:p>
@@ -954,13 +877,8 @@
             </w:r>
           </w:p>
           <w:p>
-            <w:proofErr w:type="spellStart"/>
-            <w:r>
-              <w:t>Shift+Alt</w:t>
-            </w:r>
-            <w:proofErr w:type="spellEnd"/>
-            <w:r>
-              <w:t xml:space="preserve"> A to comment a block</w:t>
+            <w:r>
+              <w:t>Shift+Alt A to comment a block</w:t>
             </w:r>
           </w:p>
           <w:p>
@@ -985,15 +903,7 @@
           </w:p>
           <w:p>
             <w:r>
-              <w:t xml:space="preserve">CTRL+. to bring up the context menu on </w:t>
-            </w:r>
-            <w:proofErr w:type="spellStart"/>
-            <w:r>
-              <w:t>squigly</w:t>
-            </w:r>
-            <w:proofErr w:type="spellEnd"/>
-            <w:r>
-              <w:t xml:space="preserve"> lines </w:t>
+              <w:t xml:space="preserve">CTRL+. to bring up the context menu on squigly lines </w:t>
             </w:r>
           </w:p>
         </w:tc>
@@ -1003,15 +913,7 @@
           </w:tcPr>
           <w:p>
             <w:r>
-              <w:t>&gt;</w:t>
-            </w:r>
-            <w:proofErr w:type="spellStart"/>
-            <w:r>
-              <w:t>cls</w:t>
-            </w:r>
-            <w:proofErr w:type="spellEnd"/>
-            <w:r>
-              <w:t xml:space="preserve"> =&gt; to clear the screen</w:t>
+              <w:t>&gt;cls =&gt; to clear the screen</w:t>
             </w:r>
           </w:p>
           <w:p/>
@@ -1027,15 +929,7 @@
           </w:p>
           <w:p>
             <w:r>
-              <w:t>&gt;</w:t>
-            </w:r>
-            <w:proofErr w:type="spellStart"/>
-            <w:r>
-              <w:t>npm</w:t>
-            </w:r>
-            <w:proofErr w:type="spellEnd"/>
-            <w:r>
-              <w:t xml:space="preserve"> --version</w:t>
+              <w:t>&gt;npm --version</w:t>
             </w:r>
           </w:p>
           <w:p/>
@@ -1046,36 +940,12 @@
           </w:p>
           <w:p>
             <w:r>
-              <w:t>&gt;dotnet new -</w:t>
-            </w:r>
-            <w:proofErr w:type="gramStart"/>
-            <w:r>
-              <w:t>h  =</w:t>
-            </w:r>
-            <w:proofErr w:type="gramEnd"/>
-            <w:r>
-              <w:t>&gt; contextual help</w:t>
+              <w:t>&gt;dotnet new -h  =&gt; contextual help</w:t>
             </w:r>
           </w:p>
           <w:p>
             <w:r>
-              <w:t xml:space="preserve">&gt;dotnet new </w:t>
-            </w:r>
-            <w:proofErr w:type="spellStart"/>
-            <w:r>
-              <w:t>webapi</w:t>
-            </w:r>
-            <w:proofErr w:type="spellEnd"/>
-            <w:r>
-              <w:t xml:space="preserve"> -</w:t>
-            </w:r>
-            <w:proofErr w:type="gramStart"/>
-            <w:r>
-              <w:t>h  =</w:t>
-            </w:r>
-            <w:proofErr w:type="gramEnd"/>
-            <w:r>
-              <w:t>&gt; contextual help</w:t>
+              <w:t>&gt;dotnet new webapi -h  =&gt; contextual help</w:t>
             </w:r>
           </w:p>
         </w:tc>
@@ -1115,17 +985,9 @@
         <w:pStyle w:val="Heading2"/>
       </w:pPr>
       <w:bookmarkStart w:id="2" w:name="_Toc106748181"/>
-      <w:bookmarkStart w:id="3" w:name="_Toc107174333"/>
-      <w:r>
-        <w:t xml:space="preserve">Adding </w:t>
-      </w:r>
-      <w:proofErr w:type="spellStart"/>
-      <w:r>
-        <w:t>c#</w:t>
-      </w:r>
-      <w:proofErr w:type="spellEnd"/>
-      <w:r>
-        <w:t xml:space="preserve"> related extensions</w:t>
+      <w:bookmarkStart w:id="3" w:name="_Toc107264191"/>
+      <w:r>
+        <w:t>Adding c# related extensions</w:t>
       </w:r>
       <w:r>
         <w:t xml:space="preserve"> in VS Code</w:t>
@@ -1165,15 +1027,7 @@
               </w:numPr>
             </w:pPr>
             <w:r>
-              <w:t xml:space="preserve">C# for Visual Studio Code (powered by </w:t>
-            </w:r>
-            <w:proofErr w:type="spellStart"/>
-            <w:r>
-              <w:t>OmniSharp</w:t>
-            </w:r>
-            <w:proofErr w:type="spellEnd"/>
-            <w:r>
-              <w:t>)</w:t>
+              <w:t>C# for Visual Studio Code (powered by OmniSharp)</w:t>
             </w:r>
           </w:p>
           <w:p>
@@ -1187,11 +1041,9 @@
             <w:r>
               <w:t xml:space="preserve">C# Extensions by </w:t>
             </w:r>
-            <w:proofErr w:type="spellStart"/>
             <w:r>
               <w:t>JosKreativ</w:t>
             </w:r>
-            <w:proofErr w:type="spellEnd"/>
           </w:p>
           <w:p>
             <w:pPr>
@@ -1218,13 +1070,8 @@
           </w:p>
           <w:p>
             <w:r>
-              <w:t xml:space="preserve">adding </w:t>
-            </w:r>
-            <w:proofErr w:type="spellStart"/>
-            <w:r>
-              <w:t>nuget</w:t>
-            </w:r>
-            <w:proofErr w:type="spellEnd"/>
+              <w:t>adding nuget</w:t>
+            </w:r>
           </w:p>
           <w:p>
             <w:pPr>
@@ -1234,21 +1081,8 @@
                 <w:numId w:val="10"/>
               </w:numPr>
             </w:pPr>
-            <w:proofErr w:type="spellStart"/>
-            <w:r>
-              <w:t>vscode</w:t>
-            </w:r>
-            <w:proofErr w:type="spellEnd"/>
-            <w:r>
-              <w:t>-</w:t>
-            </w:r>
-            <w:proofErr w:type="spellStart"/>
-            <w:r>
-              <w:t>nuget</w:t>
-            </w:r>
-            <w:proofErr w:type="spellEnd"/>
-            <w:r>
-              <w:t>-package-manager</w:t>
+            <w:r>
+              <w:t>vscode-nuget-package-manager</w:t>
             </w:r>
           </w:p>
         </w:tc>
@@ -1265,20 +1099,7 @@
               </w:numPr>
             </w:pPr>
             <w:r>
-              <w:t xml:space="preserve">After the reload you'll be shown some file missing popup - click yes. It will </w:t>
-            </w:r>
-            <w:proofErr w:type="gramStart"/>
-            <w:r>
-              <w:t>create .</w:t>
-            </w:r>
-            <w:proofErr w:type="spellStart"/>
-            <w:r>
-              <w:t>vscode</w:t>
-            </w:r>
-            <w:proofErr w:type="spellEnd"/>
-            <w:proofErr w:type="gramEnd"/>
-            <w:r>
-              <w:t xml:space="preserve"> folder. </w:t>
+              <w:t xml:space="preserve">After the reload you'll be shown some file missing popup - click yes. It will create .vscode folder. </w:t>
             </w:r>
           </w:p>
           <w:p>
@@ -1290,15 +1111,7 @@
               </w:numPr>
             </w:pPr>
             <w:r>
-              <w:t xml:space="preserve">If you miss </w:t>
-            </w:r>
-            <w:proofErr w:type="gramStart"/>
-            <w:r>
-              <w:t>this</w:t>
-            </w:r>
-            <w:proofErr w:type="gramEnd"/>
-            <w:r>
-              <w:t xml:space="preserve"> then do CTRL+SHIFT+P and type assets and click it to adding missing assets</w:t>
+              <w:t>If you miss this then do CTRL+SHIFT+P and type assets and click it to adding missing assets</w:t>
             </w:r>
           </w:p>
         </w:tc>
@@ -1313,7 +1126,7 @@
       <w:pPr>
         <w:pStyle w:val="Heading2"/>
       </w:pPr>
-      <w:bookmarkStart w:id="4" w:name="_Toc107174334"/>
+      <w:bookmarkStart w:id="4" w:name="_Toc107264192"/>
       <w:r>
         <w:t>Making VS Code IDE Better</w:t>
       </w:r>
@@ -1424,17 +1237,7 @@
         </w:numPr>
       </w:pPr>
       <w:r>
-        <w:t xml:space="preserve">Type folders, go to </w:t>
-      </w:r>
-      <w:proofErr w:type="spellStart"/>
-      <w:proofErr w:type="gramStart"/>
-      <w:r>
-        <w:t>Explorer:Compat</w:t>
-      </w:r>
-      <w:proofErr w:type="spellEnd"/>
-      <w:proofErr w:type="gramEnd"/>
-      <w:r>
-        <w:t xml:space="preserve"> Folder and unselect</w:t>
+        <w:t>Type folders, go to Explorer:Compat Folder and unselect</w:t>
       </w:r>
     </w:p>
     <w:p/>
@@ -1466,15 +1269,10 @@
       <w:pPr>
         <w:pStyle w:val="Heading1"/>
       </w:pPr>
-      <w:bookmarkStart w:id="5" w:name="_Toc107174335"/>
-      <w:proofErr w:type="spellStart"/>
+      <w:bookmarkStart w:id="5" w:name="_Toc107264193"/>
       <w:r>
         <w:lastRenderedPageBreak/>
-        <w:t>DotNet</w:t>
-      </w:r>
-      <w:proofErr w:type="spellEnd"/>
-      <w:r>
-        <w:t xml:space="preserve"> Commands</w:t>
+        <w:t>DotNet Commands</w:t>
       </w:r>
       <w:bookmarkEnd w:id="5"/>
     </w:p>
@@ -1485,17 +1283,9 @@
       <w:bookmarkStart w:id="6" w:name="_Toc103639023"/>
       <w:bookmarkStart w:id="7" w:name="_Toc103640103"/>
       <w:bookmarkStart w:id="8" w:name="_Toc103640735"/>
-      <w:bookmarkStart w:id="9" w:name="_Toc107174336"/>
-      <w:r>
-        <w:t xml:space="preserve">Create </w:t>
-      </w:r>
-      <w:proofErr w:type="spellStart"/>
-      <w:r>
-        <w:t>WebAPI</w:t>
-      </w:r>
-      <w:proofErr w:type="spellEnd"/>
-      <w:r>
-        <w:t xml:space="preserve"> Method 1</w:t>
+      <w:bookmarkStart w:id="9" w:name="_Toc107264194"/>
+      <w:r>
+        <w:t>Create WebAPI Method 1</w:t>
       </w:r>
       <w:bookmarkEnd w:id="6"/>
       <w:bookmarkEnd w:id="7"/>
@@ -1512,54 +1302,25 @@
         <w:rPr>
           <w:color w:val="BF8F00" w:themeColor="accent4" w:themeShade="BF"/>
         </w:rPr>
-        <w:t xml:space="preserve">&gt;dotnet new </w:t>
-      </w:r>
-      <w:proofErr w:type="spellStart"/>
-      <w:r>
+        <w:t>&gt;dotnet new sln</w:t>
+      </w:r>
+    </w:p>
+    <w:p>
+      <w:r>
+        <w:t>Solution name the same as the container folder</w:t>
+      </w:r>
+    </w:p>
+    <w:p>
+      <w:pPr>
         <w:rPr>
           <w:color w:val="BF8F00" w:themeColor="accent4" w:themeShade="BF"/>
         </w:rPr>
-        <w:t>sln</w:t>
-      </w:r>
-      <w:proofErr w:type="spellEnd"/>
-    </w:p>
-    <w:p>
-      <w:r>
-        <w:t>Solution name the same as the container folder</w:t>
-      </w:r>
-    </w:p>
-    <w:p>
-      <w:pPr>
+      </w:pPr>
+      <w:r>
         <w:rPr>
           <w:color w:val="BF8F00" w:themeColor="accent4" w:themeShade="BF"/>
         </w:rPr>
-      </w:pPr>
-      <w:r>
-        <w:rPr>
-          <w:color w:val="BF8F00" w:themeColor="accent4" w:themeShade="BF"/>
-        </w:rPr>
-        <w:t xml:space="preserve">&gt;dotnet new </w:t>
-      </w:r>
-      <w:proofErr w:type="spellStart"/>
-      <w:r>
-        <w:rPr>
-          <w:color w:val="BF8F00" w:themeColor="accent4" w:themeShade="BF"/>
-        </w:rPr>
-        <w:t>webapi</w:t>
-      </w:r>
-      <w:proofErr w:type="spellEnd"/>
-      <w:r>
-        <w:rPr>
-          <w:color w:val="BF8F00" w:themeColor="accent4" w:themeShade="BF"/>
-        </w:rPr>
-        <w:t xml:space="preserve"> -o </w:t>
-      </w:r>
-      <w:proofErr w:type="spellStart"/>
-      <w:r>
-        <w:rPr>
-          <w:color w:val="BF8F00" w:themeColor="accent4" w:themeShade="BF"/>
-        </w:rPr>
-        <w:t>M</w:t>
+        <w:t>&gt;dotnet new webapi -o M</w:t>
       </w:r>
       <w:r>
         <w:rPr>
@@ -1573,25 +1334,16 @@
         </w:rPr>
         <w:t>.WebApi</w:t>
       </w:r>
-      <w:proofErr w:type="spellEnd"/>
-    </w:p>
-    <w:p>
-      <w:r>
-        <w:t xml:space="preserve">Create a new project with name </w:t>
-      </w:r>
-      <w:proofErr w:type="spellStart"/>
-      <w:r>
-        <w:t>M</w:t>
+    </w:p>
+    <w:p>
+      <w:r>
+        <w:t>Create a new project with name M</w:t>
       </w:r>
       <w:r>
         <w:t>SC</w:t>
       </w:r>
       <w:r>
-        <w:t>.WebApi</w:t>
-      </w:r>
-      <w:proofErr w:type="spellEnd"/>
-      <w:r>
-        <w:t xml:space="preserve"> </w:t>
+        <w:t xml:space="preserve">.WebApi </w:t>
       </w:r>
     </w:p>
     <w:p>
@@ -1604,28 +1356,7 @@
         <w:rPr>
           <w:color w:val="BF8F00" w:themeColor="accent4" w:themeShade="BF"/>
         </w:rPr>
-        <w:t xml:space="preserve">&gt;dotnet </w:t>
-      </w:r>
-      <w:proofErr w:type="spellStart"/>
-      <w:r>
-        <w:rPr>
-          <w:color w:val="BF8F00" w:themeColor="accent4" w:themeShade="BF"/>
-        </w:rPr>
-        <w:t>sln</w:t>
-      </w:r>
-      <w:proofErr w:type="spellEnd"/>
-      <w:r>
-        <w:rPr>
-          <w:color w:val="BF8F00" w:themeColor="accent4" w:themeShade="BF"/>
-        </w:rPr>
-        <w:t xml:space="preserve"> add </w:t>
-      </w:r>
-      <w:proofErr w:type="spellStart"/>
-      <w:r>
-        <w:rPr>
-          <w:color w:val="BF8F00" w:themeColor="accent4" w:themeShade="BF"/>
-        </w:rPr>
-        <w:t>M</w:t>
+        <w:t>&gt;dotnet sln add M</w:t>
       </w:r>
       <w:r>
         <w:rPr>
@@ -1639,7 +1370,6 @@
         </w:rPr>
         <w:t>.WebApi</w:t>
       </w:r>
-      <w:proofErr w:type="spellEnd"/>
     </w:p>
     <w:p>
       <w:r>
@@ -1653,17 +1383,9 @@
       <w:bookmarkStart w:id="10" w:name="_Toc103639024"/>
       <w:bookmarkStart w:id="11" w:name="_Toc103640104"/>
       <w:bookmarkStart w:id="12" w:name="_Toc103640736"/>
-      <w:bookmarkStart w:id="13" w:name="_Toc107174337"/>
-      <w:r>
-        <w:t xml:space="preserve">Create </w:t>
-      </w:r>
-      <w:proofErr w:type="spellStart"/>
-      <w:r>
-        <w:t>WebAPI</w:t>
-      </w:r>
-      <w:proofErr w:type="spellEnd"/>
-      <w:r>
-        <w:t xml:space="preserve"> Method 2</w:t>
+      <w:bookmarkStart w:id="13" w:name="_Toc107264195"/>
+      <w:r>
+        <w:t>Create WebAPI Method 2</w:t>
       </w:r>
       <w:bookmarkEnd w:id="10"/>
       <w:bookmarkEnd w:id="11"/>
@@ -1680,28 +1402,7 @@
         <w:rPr>
           <w:color w:val="BF8F00" w:themeColor="accent4" w:themeShade="BF"/>
         </w:rPr>
-        <w:t xml:space="preserve">&gt;dotnet new </w:t>
-      </w:r>
-      <w:proofErr w:type="spellStart"/>
-      <w:r>
-        <w:rPr>
-          <w:color w:val="BF8F00" w:themeColor="accent4" w:themeShade="BF"/>
-        </w:rPr>
-        <w:t>webapi</w:t>
-      </w:r>
-      <w:proofErr w:type="spellEnd"/>
-      <w:r>
-        <w:rPr>
-          <w:color w:val="BF8F00" w:themeColor="accent4" w:themeShade="BF"/>
-        </w:rPr>
-        <w:t xml:space="preserve"> -o </w:t>
-      </w:r>
-      <w:proofErr w:type="spellStart"/>
-      <w:r>
-        <w:rPr>
-          <w:color w:val="BF8F00" w:themeColor="accent4" w:themeShade="BF"/>
-        </w:rPr>
-        <w:t>M</w:t>
+        <w:t>&gt;dotnet new webapi -o M</w:t>
       </w:r>
       <w:r>
         <w:rPr>
@@ -1713,21 +1414,7 @@
         <w:rPr>
           <w:color w:val="BF8F00" w:themeColor="accent4" w:themeShade="BF"/>
         </w:rPr>
-        <w:t>.WebApi</w:t>
-      </w:r>
-      <w:proofErr w:type="spellEnd"/>
-      <w:r>
-        <w:rPr>
-          <w:color w:val="BF8F00" w:themeColor="accent4" w:themeShade="BF"/>
-        </w:rPr>
-        <w:t xml:space="preserve"> -n </w:t>
-      </w:r>
-      <w:proofErr w:type="spellStart"/>
-      <w:r>
-        <w:rPr>
-          <w:color w:val="BF8F00" w:themeColor="accent4" w:themeShade="BF"/>
-        </w:rPr>
-        <w:t>M</w:t>
+        <w:t>.WebApi -n M</w:t>
       </w:r>
       <w:r>
         <w:rPr>
@@ -1741,7 +1428,6 @@
         </w:rPr>
         <w:t>.WebApi</w:t>
       </w:r>
-      <w:proofErr w:type="spellEnd"/>
     </w:p>
     <w:p>
       <w:pPr>
@@ -1750,7 +1436,7 @@
       <w:bookmarkStart w:id="14" w:name="_Toc103639025"/>
       <w:bookmarkStart w:id="15" w:name="_Toc103640105"/>
       <w:bookmarkStart w:id="16" w:name="_Toc103640737"/>
-      <w:bookmarkStart w:id="17" w:name="_Toc107174338"/>
+      <w:bookmarkStart w:id="17" w:name="_Toc107264196"/>
       <w:r>
         <w:t>Tidy up the Solution</w:t>
       </w:r>
@@ -1844,13 +1530,8 @@
         </w:numPr>
       </w:pPr>
       <w:r>
-        <w:t xml:space="preserve">dotnet new </w:t>
-      </w:r>
-      <w:proofErr w:type="spellStart"/>
-      <w:r>
-        <w:t>gitignore</w:t>
-      </w:r>
-      <w:proofErr w:type="spellEnd"/>
+        <w:t>dotnet new gitignore</w:t>
+      </w:r>
       <w:r>
         <w:t xml:space="preserve"> </w:t>
       </w:r>
@@ -1859,7 +1540,7 @@
       <w:pPr>
         <w:pStyle w:val="Heading2"/>
       </w:pPr>
-      <w:bookmarkStart w:id="18" w:name="_Toc107174339"/>
+      <w:bookmarkStart w:id="18" w:name="_Toc107264197"/>
       <w:r>
         <w:t>Run and Debug</w:t>
       </w:r>
@@ -1895,15 +1576,7 @@
           </w:p>
           <w:p>
             <w:r>
-              <w:t xml:space="preserve">Click create a </w:t>
-            </w:r>
-            <w:proofErr w:type="spellStart"/>
-            <w:r>
-              <w:t>launch.json</w:t>
-            </w:r>
-            <w:proofErr w:type="spellEnd"/>
-            <w:r>
-              <w:t xml:space="preserve"> file</w:t>
+              <w:t>Click create a launch.json file</w:t>
             </w:r>
           </w:p>
           <w:p>
@@ -2016,7 +1689,7 @@
       <w:pPr>
         <w:pStyle w:val="Heading1"/>
       </w:pPr>
-      <w:bookmarkStart w:id="19" w:name="_Toc107174340"/>
+      <w:bookmarkStart w:id="19" w:name="_Toc107264198"/>
       <w:r>
         <w:lastRenderedPageBreak/>
         <w:t>Angular Commands</w:t>
@@ -2027,7 +1700,7 @@
       <w:pPr>
         <w:pStyle w:val="Heading2"/>
       </w:pPr>
-      <w:bookmarkStart w:id="20" w:name="_Toc107174341"/>
+      <w:bookmarkStart w:id="20" w:name="_Toc107264199"/>
       <w:r>
         <w:t>Commands</w:t>
       </w:r>
@@ -2045,23 +1718,56 @@
           <w:b/>
           <w:bCs/>
         </w:rPr>
-        <w:t xml:space="preserve">Create the </w:t>
-      </w:r>
-      <w:proofErr w:type="spellStart"/>
-      <w:r>
+        <w:t xml:space="preserve">Create the Anuglar app </w:t>
+      </w:r>
+    </w:p>
+    <w:p>
+      <w:pPr>
+        <w:spacing w:after="0"/>
+        <w:rPr>
+          <w:color w:val="BF8F00" w:themeColor="accent4" w:themeShade="BF"/>
+        </w:rPr>
+      </w:pPr>
+      <w:r>
+        <w:rPr>
+          <w:color w:val="BF8F00" w:themeColor="accent4" w:themeShade="BF"/>
+        </w:rPr>
+        <w:t>&gt;ng new MySocialConnect-SPA</w:t>
+      </w:r>
+      <w:r>
+        <w:rPr>
+          <w:color w:val="BF8F00" w:themeColor="accent4" w:themeShade="BF"/>
+        </w:rPr>
+        <w:tab/>
+      </w:r>
+    </w:p>
+    <w:p>
+      <w:pPr>
+        <w:spacing w:after="0"/>
+        <w:rPr>
+          <w:color w:val="BF8F00" w:themeColor="accent4" w:themeShade="BF"/>
+        </w:rPr>
+      </w:pPr>
+      <w:r>
+        <w:rPr>
+          <w:color w:val="BF8F00" w:themeColor="accent4" w:themeShade="BF"/>
+        </w:rPr>
+        <w:t>&gt;ng serve to run</w:t>
+      </w:r>
+    </w:p>
+    <w:p>
+      <w:pPr>
         <w:rPr>
           <w:b/>
           <w:bCs/>
         </w:rPr>
-        <w:t>Anuglar</w:t>
-      </w:r>
-      <w:proofErr w:type="spellEnd"/>
+      </w:pPr>
       <w:r>
         <w:rPr>
           <w:b/>
           <w:bCs/>
         </w:rPr>
-        <w:t xml:space="preserve"> app </w:t>
+        <w:t>Add resources bootstrap and font-awsome</w:t>
       </w:r>
     </w:p>
     <w:p>
@@ -2075,141 +1781,15 @@
         <w:rPr>
           <w:color w:val="BF8F00" w:themeColor="accent4" w:themeShade="BF"/>
         </w:rPr>
-        <w:t xml:space="preserve">&gt;ng new </w:t>
-      </w:r>
-      <w:proofErr w:type="spellStart"/>
-      <w:r>
-        <w:rPr>
-          <w:color w:val="BF8F00" w:themeColor="accent4" w:themeShade="BF"/>
-        </w:rPr>
-        <w:t>MySocialConnect</w:t>
-      </w:r>
-      <w:proofErr w:type="spellEnd"/>
-      <w:r>
-        <w:rPr>
-          <w:color w:val="BF8F00" w:themeColor="accent4" w:themeShade="BF"/>
-        </w:rPr>
-        <w:t>-SPA</w:t>
-      </w:r>
-      <w:r>
-        <w:rPr>
-          <w:color w:val="BF8F00" w:themeColor="accent4" w:themeShade="BF"/>
-        </w:rPr>
-        <w:tab/>
+        <w:t>&gt;npm install bootstrap font-awesome</w:t>
       </w:r>
     </w:p>
     <w:p>
       <w:pPr>
         <w:spacing w:after="0"/>
-        <w:rPr>
-          <w:color w:val="BF8F00" w:themeColor="accent4" w:themeShade="BF"/>
-        </w:rPr>
-      </w:pPr>
-      <w:r>
-        <w:rPr>
-          <w:color w:val="BF8F00" w:themeColor="accent4" w:themeShade="BF"/>
-        </w:rPr>
-        <w:t xml:space="preserve">&gt;ng </w:t>
-      </w:r>
-      <w:proofErr w:type="gramStart"/>
-      <w:r>
-        <w:rPr>
-          <w:color w:val="BF8F00" w:themeColor="accent4" w:themeShade="BF"/>
-        </w:rPr>
-        <w:t>serve</w:t>
-      </w:r>
-      <w:proofErr w:type="gramEnd"/>
-      <w:r>
-        <w:rPr>
-          <w:color w:val="BF8F00" w:themeColor="accent4" w:themeShade="BF"/>
-        </w:rPr>
-        <w:t xml:space="preserve"> to run</w:t>
-      </w:r>
-    </w:p>
-    <w:p>
-      <w:pPr>
-        <w:rPr>
-          <w:b/>
-          <w:bCs/>
-        </w:rPr>
-      </w:pPr>
-      <w:r>
-        <w:rPr>
-          <w:b/>
-          <w:bCs/>
-        </w:rPr>
-        <w:t>Add resources bootstrap and font-</w:t>
-      </w:r>
-      <w:proofErr w:type="spellStart"/>
-      <w:r>
-        <w:rPr>
-          <w:b/>
-          <w:bCs/>
-        </w:rPr>
-        <w:t>awsome</w:t>
-      </w:r>
-      <w:proofErr w:type="spellEnd"/>
-    </w:p>
-    <w:p>
-      <w:pPr>
-        <w:spacing w:after="0"/>
-        <w:rPr>
-          <w:color w:val="BF8F00" w:themeColor="accent4" w:themeShade="BF"/>
-        </w:rPr>
-      </w:pPr>
-      <w:r>
-        <w:rPr>
-          <w:color w:val="BF8F00" w:themeColor="accent4" w:themeShade="BF"/>
-        </w:rPr>
-        <w:t>&gt;</w:t>
-      </w:r>
-      <w:proofErr w:type="spellStart"/>
-      <w:r>
-        <w:rPr>
-          <w:color w:val="BF8F00" w:themeColor="accent4" w:themeShade="BF"/>
-        </w:rPr>
-        <w:t>npm</w:t>
-      </w:r>
-      <w:proofErr w:type="spellEnd"/>
-      <w:r>
-        <w:rPr>
-          <w:color w:val="BF8F00" w:themeColor="accent4" w:themeShade="BF"/>
-        </w:rPr>
-        <w:t xml:space="preserve"> install bootstrap font-awesome</w:t>
-      </w:r>
-    </w:p>
-    <w:p>
-      <w:pPr>
-        <w:spacing w:after="0"/>
-      </w:pPr>
-      <w:r>
-        <w:t xml:space="preserve">go to </w:t>
-      </w:r>
-      <w:proofErr w:type="spellStart"/>
-      <w:proofErr w:type="gramStart"/>
-      <w:r>
-        <w:t>angular.json</w:t>
-      </w:r>
-      <w:proofErr w:type="spellEnd"/>
-      <w:proofErr w:type="gramEnd"/>
-      <w:r>
-        <w:t>, look at the Styles Array. it will be referencing "</w:t>
-      </w:r>
-      <w:proofErr w:type="spellStart"/>
-      <w:r>
-        <w:t>src</w:t>
-      </w:r>
-      <w:proofErr w:type="spellEnd"/>
-      <w:r>
-        <w:t xml:space="preserve">/styles.css". Open this </w:t>
-      </w:r>
-      <w:proofErr w:type="spellStart"/>
-      <w:r>
-        <w:t>css</w:t>
-      </w:r>
-      <w:proofErr w:type="spellEnd"/>
-      <w:r>
-        <w:t xml:space="preserve"> file and import the bootstrap and font-awesome</w:t>
+      </w:pPr>
+      <w:r>
+        <w:t>go to angular.json, look at the Styles Array. it will be referencing "src/styles.css". Open this css file and import the bootstrap and font-awesome</w:t>
       </w:r>
     </w:p>
     <w:p>
@@ -2234,58 +1814,8 @@
         <w:rPr>
           <w:color w:val="BF8F00" w:themeColor="accent4" w:themeShade="BF"/>
         </w:rPr>
-        <w:t>'../</w:t>
-      </w:r>
-      <w:proofErr w:type="spellStart"/>
-      <w:r>
-        <w:rPr>
-          <w:color w:val="BF8F00" w:themeColor="accent4" w:themeShade="BF"/>
-        </w:rPr>
-        <w:t>node_modules</w:t>
-      </w:r>
-      <w:proofErr w:type="spellEnd"/>
-      <w:r>
-        <w:rPr>
-          <w:color w:val="BF8F00" w:themeColor="accent4" w:themeShade="BF"/>
-        </w:rPr>
-        <w:t>/bootstrap/</w:t>
-      </w:r>
-      <w:proofErr w:type="spellStart"/>
-      <w:r>
-        <w:rPr>
-          <w:color w:val="BF8F00" w:themeColor="accent4" w:themeShade="BF"/>
-        </w:rPr>
-        <w:t>dist</w:t>
-      </w:r>
-      <w:proofErr w:type="spellEnd"/>
-      <w:r>
-        <w:rPr>
-          <w:color w:val="BF8F00" w:themeColor="accent4" w:themeShade="BF"/>
-        </w:rPr>
-        <w:t>/</w:t>
-      </w:r>
-      <w:proofErr w:type="spellStart"/>
-      <w:r>
-        <w:rPr>
-          <w:color w:val="BF8F00" w:themeColor="accent4" w:themeShade="BF"/>
-        </w:rPr>
-        <w:t>css</w:t>
-      </w:r>
-      <w:proofErr w:type="spellEnd"/>
-      <w:r>
-        <w:rPr>
-          <w:color w:val="BF8F00" w:themeColor="accent4" w:themeShade="BF"/>
-        </w:rPr>
-        <w:t>/bootstrap.min.css</w:t>
-      </w:r>
-      <w:proofErr w:type="gramStart"/>
-      <w:r>
-        <w:rPr>
-          <w:color w:val="BF8F00" w:themeColor="accent4" w:themeShade="BF"/>
-        </w:rPr>
-        <w:t>';</w:t>
-      </w:r>
-      <w:proofErr w:type="gramEnd"/>
+        <w:t>'../node_modules/bootstrap/dist/css/bootstrap.min.css';</w:t>
+      </w:r>
     </w:p>
     <w:p>
       <w:pPr>
@@ -2303,44 +1833,8 @@
         <w:rPr>
           <w:color w:val="BF8F00" w:themeColor="accent4" w:themeShade="BF"/>
         </w:rPr>
-        <w:t>@import '../</w:t>
-      </w:r>
-      <w:proofErr w:type="spellStart"/>
-      <w:r>
-        <w:rPr>
-          <w:color w:val="BF8F00" w:themeColor="accent4" w:themeShade="BF"/>
-        </w:rPr>
-        <w:t>node_modules</w:t>
-      </w:r>
-      <w:proofErr w:type="spellEnd"/>
-      <w:r>
-        <w:rPr>
-          <w:color w:val="BF8F00" w:themeColor="accent4" w:themeShade="BF"/>
-        </w:rPr>
-        <w:t>/font-awesome/</w:t>
-      </w:r>
-      <w:proofErr w:type="spellStart"/>
-      <w:r>
-        <w:rPr>
-          <w:color w:val="BF8F00" w:themeColor="accent4" w:themeShade="BF"/>
-        </w:rPr>
-        <w:t>css</w:t>
-      </w:r>
-      <w:proofErr w:type="spellEnd"/>
-      <w:r>
-        <w:rPr>
-          <w:color w:val="BF8F00" w:themeColor="accent4" w:themeShade="BF"/>
-        </w:rPr>
-        <w:t>/font-awesome.min.css</w:t>
-      </w:r>
-      <w:proofErr w:type="gramStart"/>
-      <w:r>
-        <w:rPr>
-          <w:color w:val="BF8F00" w:themeColor="accent4" w:themeShade="BF"/>
-        </w:rPr>
-        <w:t>';</w:t>
-      </w:r>
-      <w:proofErr w:type="gramEnd"/>
+        <w:t>@import '../node_modules/font-awesome/css/font-awesome.min.css';</w:t>
+      </w:r>
     </w:p>
     <w:p>
       <w:pPr>
@@ -2375,15 +1869,7 @@
         <w:spacing w:after="0"/>
       </w:pPr>
       <w:r>
-        <w:t xml:space="preserve">&gt;ng </w:t>
-      </w:r>
-      <w:proofErr w:type="gramStart"/>
-      <w:r>
-        <w:t>generate</w:t>
-      </w:r>
-      <w:proofErr w:type="gramEnd"/>
-      <w:r>
-        <w:t xml:space="preserve"> component value --spec false </w:t>
+        <w:t xml:space="preserve">&gt;ng generate component value --spec false </w:t>
       </w:r>
     </w:p>
     <w:p>
@@ -2405,21 +1891,8 @@
       </w:pPr>
       <w:r>
         <w:tab/>
-        <w:t>&gt;html=</w:t>
-      </w:r>
-      <w:proofErr w:type="spellStart"/>
-      <w:r>
-        <w:t>alt+o</w:t>
-      </w:r>
-      <w:proofErr w:type="spellEnd"/>
-      <w:r>
-        <w:t xml:space="preserve"> &gt;component=</w:t>
-      </w:r>
-      <w:proofErr w:type="spellStart"/>
-      <w:r>
-        <w:t>alt+u</w:t>
-      </w:r>
-      <w:proofErr w:type="spellEnd"/>
+        <w:t>&gt;html=alt+o &gt;component=alt+u</w:t>
+      </w:r>
       <w:r>
         <w:tab/>
       </w:r>
@@ -2437,226 +1910,6 @@
       <w:r>
         <w:t xml:space="preserve">in html mode type a- it will give the snippet to pick </w:t>
       </w:r>
-    </w:p>
-    <w:p>
-      <w:pPr>
-        <w:pStyle w:val="Heading2"/>
-      </w:pPr>
-      <w:bookmarkStart w:id="21" w:name="_Toc106748182"/>
-      <w:bookmarkStart w:id="22" w:name="_Toc107174342"/>
-      <w:r>
-        <w:t>Angular Extensions</w:t>
-      </w:r>
-      <w:bookmarkEnd w:id="21"/>
-      <w:bookmarkEnd w:id="22"/>
-    </w:p>
-    <w:tbl>
-      <w:tblPr>
-        <w:tblStyle w:val="TableGrid"/>
-        <w:tblW w:w="0" w:type="auto"/>
-        <w:tblBorders>
-          <w:top w:val="none" w:sz="0" w:space="0" w:color="auto"/>
-          <w:left w:val="none" w:sz="0" w:space="0" w:color="auto"/>
-          <w:bottom w:val="none" w:sz="0" w:space="0" w:color="auto"/>
-          <w:right w:val="none" w:sz="0" w:space="0" w:color="auto"/>
-          <w:insideH w:val="none" w:sz="0" w:space="0" w:color="auto"/>
-          <w:insideV w:val="none" w:sz="0" w:space="0" w:color="auto"/>
-        </w:tblBorders>
-        <w:tblLook w:val="04A0" w:firstRow="1" w:lastRow="0" w:firstColumn="1" w:lastColumn="0" w:noHBand="0" w:noVBand="1"/>
-      </w:tblPr>
-      <w:tblGrid>
-        <w:gridCol w:w="5395"/>
-        <w:gridCol w:w="5395"/>
-      </w:tblGrid>
-      <w:tr>
-        <w:tc>
-          <w:tcPr>
-            <w:tcW w:w="5395" w:type="dxa"/>
-          </w:tcPr>
-          <w:p>
-            <w:pPr>
-              <w:pStyle w:val="ListParagraph"/>
-              <w:numPr>
-                <w:ilvl w:val="0"/>
-                <w:numId w:val="14"/>
-              </w:numPr>
-            </w:pPr>
-            <w:r>
-              <w:t xml:space="preserve">Angular and then select Angular v7 Snippets by john papa </w:t>
-            </w:r>
-          </w:p>
-          <w:p>
-            <w:pPr>
-              <w:pStyle w:val="ListParagraph"/>
-              <w:numPr>
-                <w:ilvl w:val="0"/>
-                <w:numId w:val="14"/>
-              </w:numPr>
-            </w:pPr>
-            <w:r>
-              <w:t xml:space="preserve">Angular Files 1.6.2 Alexander </w:t>
-            </w:r>
-            <w:proofErr w:type="spellStart"/>
-            <w:r>
-              <w:t>Ivanichev</w:t>
-            </w:r>
-            <w:proofErr w:type="spellEnd"/>
-          </w:p>
-          <w:p>
-            <w:pPr>
-              <w:pStyle w:val="ListParagraph"/>
-              <w:numPr>
-                <w:ilvl w:val="0"/>
-                <w:numId w:val="14"/>
-              </w:numPr>
-            </w:pPr>
-            <w:r>
-              <w:t>Angular Language Service 0.1.10 by Angular</w:t>
-            </w:r>
-          </w:p>
-          <w:p>
-            <w:pPr>
-              <w:pStyle w:val="ListParagraph"/>
-              <w:numPr>
-                <w:ilvl w:val="0"/>
-                <w:numId w:val="14"/>
-              </w:numPr>
-            </w:pPr>
-            <w:r>
-              <w:t>Angular2-switcher by infinity1207</w:t>
-            </w:r>
-          </w:p>
-          <w:p>
-            <w:pPr>
-              <w:pStyle w:val="ListParagraph"/>
-              <w:numPr>
-                <w:ilvl w:val="0"/>
-                <w:numId w:val="14"/>
-              </w:numPr>
-            </w:pPr>
-            <w:r>
-              <w:t>Auto Rename Tag 0.0.15 Jun Han</w:t>
-            </w:r>
-          </w:p>
-        </w:tc>
-        <w:tc>
-          <w:tcPr>
-            <w:tcW w:w="5395" w:type="dxa"/>
-          </w:tcPr>
-          <w:p>
-            <w:pPr>
-              <w:pStyle w:val="ListParagraph"/>
-              <w:numPr>
-                <w:ilvl w:val="0"/>
-                <w:numId w:val="14"/>
-              </w:numPr>
-            </w:pPr>
-            <w:r>
-              <w:t xml:space="preserve">Bracket Pair Colorizer </w:t>
-            </w:r>
-            <w:proofErr w:type="spellStart"/>
-            <w:r>
-              <w:t>CoenraadS</w:t>
-            </w:r>
-            <w:proofErr w:type="spellEnd"/>
-          </w:p>
-          <w:p>
-            <w:pPr>
-              <w:pStyle w:val="ListParagraph"/>
-              <w:numPr>
-                <w:ilvl w:val="0"/>
-                <w:numId w:val="14"/>
-              </w:numPr>
-            </w:pPr>
-            <w:r>
-              <w:t>Debugger for Chrome Microsoft 4.11.0</w:t>
-            </w:r>
-          </w:p>
-          <w:p>
-            <w:pPr>
-              <w:pStyle w:val="ListParagraph"/>
-              <w:numPr>
-                <w:ilvl w:val="0"/>
-                <w:numId w:val="14"/>
-              </w:numPr>
-            </w:pPr>
-            <w:r>
-              <w:t>Material Icon Theme Philipp Kief 3.6.0</w:t>
-            </w:r>
-          </w:p>
-          <w:p>
-            <w:pPr>
-              <w:pStyle w:val="ListParagraph"/>
-              <w:numPr>
-                <w:ilvl w:val="0"/>
-                <w:numId w:val="14"/>
-              </w:numPr>
-            </w:pPr>
-            <w:r>
-              <w:t xml:space="preserve">Path </w:t>
-            </w:r>
-            <w:proofErr w:type="spellStart"/>
-            <w:r>
-              <w:t>Intellisense</w:t>
-            </w:r>
-            <w:proofErr w:type="spellEnd"/>
-            <w:r>
-              <w:t xml:space="preserve"> Christian Kohler 1.4.2</w:t>
-            </w:r>
-          </w:p>
-          <w:p>
-            <w:pPr>
-              <w:pStyle w:val="ListParagraph"/>
-              <w:numPr>
-                <w:ilvl w:val="0"/>
-                <w:numId w:val="14"/>
-              </w:numPr>
-            </w:pPr>
-            <w:r>
-              <w:t xml:space="preserve">Prettier - Code formatter </w:t>
-            </w:r>
-            <w:proofErr w:type="spellStart"/>
-            <w:r>
-              <w:t>Esben</w:t>
-            </w:r>
-            <w:proofErr w:type="spellEnd"/>
-            <w:r>
-              <w:t xml:space="preserve"> Petersen 1.6.1</w:t>
-            </w:r>
-          </w:p>
-          <w:p>
-            <w:pPr>
-              <w:pStyle w:val="ListParagraph"/>
-              <w:numPr>
-                <w:ilvl w:val="0"/>
-                <w:numId w:val="14"/>
-              </w:numPr>
-            </w:pPr>
-            <w:proofErr w:type="spellStart"/>
-            <w:r>
-              <w:t>TSLint</w:t>
-            </w:r>
-            <w:proofErr w:type="spellEnd"/>
-            <w:r>
-              <w:t xml:space="preserve"> </w:t>
-            </w:r>
-            <w:proofErr w:type="spellStart"/>
-            <w:r>
-              <w:t>egamma</w:t>
-            </w:r>
-            <w:proofErr w:type="spellEnd"/>
-            <w:r>
-              <w:t xml:space="preserve"> 1.4.40</w:t>
-            </w:r>
-          </w:p>
-          <w:p/>
-        </w:tc>
-      </w:tr>
-    </w:tbl>
-    <w:p>
-      <w:pPr>
-        <w:spacing w:after="0"/>
-      </w:pPr>
     </w:p>
     <w:sectPr>
       <w:headerReference w:type="even" r:id="rId10"/>
@@ -2990,30 +2243,21 @@
                                   <w:caps/>
                                   <w:color w:val="FFFFFF" w:themeColor="background1"/>
                                 </w:rPr>
-                                <w:t xml:space="preserve">VS Code – DotNet – Angular </w:t>
-                              </w:r>
-                              <w:proofErr w:type="gramStart"/>
-                              <w:r>
-                                <w:rPr>
-                                  <w:caps/>
-                                  <w:color w:val="FFFFFF" w:themeColor="background1"/>
-                                </w:rPr>
-                                <w:t>Commands</w:t>
+                                <w:t xml:space="preserve">0002 </w:t>
                               </w:r>
                               <w:r>
                                 <w:rPr>
                                   <w:caps/>
                                   <w:color w:val="FFFFFF" w:themeColor="background1"/>
                                 </w:rPr>
-                                <w:t xml:space="preserve"> :</w:t>
+                                <w:t>VS Code – DotNet – Angular Commands</w:t>
                               </w:r>
-                              <w:proofErr w:type="gramEnd"/>
                               <w:r>
                                 <w:rPr>
                                   <w:caps/>
                                   <w:color w:val="FFFFFF" w:themeColor="background1"/>
                                 </w:rPr>
-                                <w:t xml:space="preserve"> </w:t>
+                                <w:t xml:space="preserve"> : </w:t>
                               </w:r>
                               <w:r>
                                 <w:rPr>
@@ -3096,30 +2340,21 @@
                             <w:caps/>
                             <w:color w:val="FFFFFF" w:themeColor="background1"/>
                           </w:rPr>
-                          <w:t xml:space="preserve">VS Code – DotNet – Angular </w:t>
-                        </w:r>
-                        <w:proofErr w:type="gramStart"/>
-                        <w:r>
-                          <w:rPr>
-                            <w:caps/>
-                            <w:color w:val="FFFFFF" w:themeColor="background1"/>
-                          </w:rPr>
-                          <w:t>Commands</w:t>
+                          <w:t xml:space="preserve">0002 </w:t>
                         </w:r>
                         <w:r>
                           <w:rPr>
                             <w:caps/>
                             <w:color w:val="FFFFFF" w:themeColor="background1"/>
                           </w:rPr>
-                          <w:t xml:space="preserve"> :</w:t>
+                          <w:t>VS Code – DotNet – Angular Commands</w:t>
                         </w:r>
-                        <w:proofErr w:type="gramEnd"/>
                         <w:r>
                           <w:rPr>
                             <w:caps/>
                             <w:color w:val="FFFFFF" w:themeColor="background1"/>
                           </w:rPr>
-                          <w:t xml:space="preserve"> </w:t>
+                          <w:t xml:space="preserve"> : </w:t>
                         </w:r>
                         <w:r>
                           <w:rPr>

</xml_diff>

<commit_message>
Setting up login and logout
</commit_message>
<xml_diff>
--- a/Documents/0002 VS Code DotNet Angular Commands.docx
+++ b/Documents/0002 VS Code DotNet Angular Commands.docx
@@ -1841,8 +1841,190 @@
         <w:spacing w:after="0"/>
       </w:pPr>
     </w:p>
-    <w:p>
-      <w:pPr>
+    <w:tbl>
+      <w:tblPr>
+        <w:tblStyle w:val="TableGrid"/>
+        <w:tblW w:w="0" w:type="auto"/>
+        <w:tblLook w:val="04A0" w:firstRow="1" w:lastRow="0" w:firstColumn="1" w:lastColumn="0" w:noHBand="0" w:noVBand="1"/>
+      </w:tblPr>
+      <w:tblGrid>
+        <w:gridCol w:w="5395"/>
+        <w:gridCol w:w="5395"/>
+      </w:tblGrid>
+      <w:tr>
+        <w:tc>
+          <w:tcPr>
+            <w:tcW w:w="5395" w:type="dxa"/>
+          </w:tcPr>
+          <w:p>
+            <w:pPr>
+              <w:pStyle w:val="ListParagraph"/>
+              <w:numPr>
+                <w:ilvl w:val="0"/>
+                <w:numId w:val="20"/>
+              </w:numPr>
+            </w:pPr>
+            <w:r>
+              <w:t>ng g c value --</w:t>
+            </w:r>
+            <w:r>
+              <w:t xml:space="preserve"> </w:t>
+            </w:r>
+            <w:r>
+              <w:t>skip-tests</w:t>
+            </w:r>
+            <w:r>
+              <w:t xml:space="preserve"> </w:t>
+            </w:r>
+            <w:r>
+              <w:rPr>
+                <w:color w:val="00B0F0"/>
+              </w:rPr>
+              <w:t>[component]</w:t>
+            </w:r>
+          </w:p>
+          <w:p>
+            <w:pPr>
+              <w:pStyle w:val="ListParagraph"/>
+              <w:numPr>
+                <w:ilvl w:val="0"/>
+                <w:numId w:val="20"/>
+              </w:numPr>
+            </w:pPr>
+            <w:r>
+              <w:t>ng g c site/nav --skip-tests</w:t>
+            </w:r>
+            <w:r>
+              <w:t xml:space="preserve"> </w:t>
+            </w:r>
+            <w:r>
+              <w:rPr>
+                <w:color w:val="00B0F0"/>
+              </w:rPr>
+              <w:t>[component]</w:t>
+            </w:r>
+          </w:p>
+          <w:p>
+            <w:pPr>
+              <w:pStyle w:val="ListParagraph"/>
+              <w:numPr>
+                <w:ilvl w:val="0"/>
+                <w:numId w:val="20"/>
+              </w:numPr>
+            </w:pPr>
+            <w:r>
+              <w:t>ng g s core/services/account --skip-tests</w:t>
+            </w:r>
+            <w:r>
+              <w:t xml:space="preserve"> </w:t>
+            </w:r>
+            <w:r>
+              <w:rPr>
+                <w:color w:val="00B0F0"/>
+              </w:rPr>
+              <w:t>[service]</w:t>
+            </w:r>
+          </w:p>
+        </w:tc>
+        <w:tc>
+          <w:tcPr>
+            <w:tcW w:w="5395" w:type="dxa"/>
+          </w:tcPr>
+          <w:p>
+            <w:pPr>
+              <w:pStyle w:val="ListParagraph"/>
+              <w:numPr>
+                <w:ilvl w:val="0"/>
+                <w:numId w:val="21"/>
+              </w:numPr>
+            </w:pPr>
+            <w:r>
+              <w:t>ng g interface Employee --type=model</w:t>
+            </w:r>
+            <w:r>
+              <w:t xml:space="preserve"> </w:t>
+            </w:r>
+            <w:r>
+              <w:rPr>
+                <w:color w:val="00B0F0"/>
+              </w:rPr>
+              <w:t>[interface]</w:t>
+            </w:r>
+          </w:p>
+          <w:p>
+            <w:pPr>
+              <w:pStyle w:val="ListParagraph"/>
+              <w:numPr>
+                <w:ilvl w:val="0"/>
+                <w:numId w:val="21"/>
+              </w:numPr>
+            </w:pPr>
+            <w:r>
+              <w:t>ng g class EmployeeClass --type=model</w:t>
+            </w:r>
+            <w:r>
+              <w:t xml:space="preserve"> </w:t>
+            </w:r>
+            <w:r>
+              <w:rPr>
+                <w:color w:val="00B0F0"/>
+              </w:rPr>
+              <w:t>[class]</w:t>
+            </w:r>
+          </w:p>
+        </w:tc>
+      </w:tr>
+    </w:tbl>
+    <w:p>
+      <w:pPr>
+        <w:spacing w:after="0"/>
+      </w:pPr>
+    </w:p>
+    <w:p>
+      <w:pPr>
+        <w:spacing w:after="0"/>
+      </w:pPr>
+      <w:r>
+        <w:t xml:space="preserve">to move between the component and html use shortcut key since we have the extension </w:t>
+      </w:r>
+    </w:p>
+    <w:p>
+      <w:pPr>
+        <w:pStyle w:val="ListParagraph"/>
+        <w:numPr>
+          <w:ilvl w:val="0"/>
+          <w:numId w:val="22"/>
+        </w:numPr>
+        <w:spacing w:after="0"/>
+      </w:pPr>
+      <w:r>
+        <w:t>html=alt+o &gt;component=alt+u</w:t>
+      </w:r>
+      <w:r>
+        <w:tab/>
+      </w:r>
+    </w:p>
+    <w:p>
+      <w:pPr>
+        <w:pStyle w:val="ListParagraph"/>
+        <w:numPr>
+          <w:ilvl w:val="0"/>
+          <w:numId w:val="22"/>
+        </w:numPr>
+        <w:spacing w:after="0"/>
+      </w:pPr>
+      <w:r>
+        <w:t xml:space="preserve">in html mode type a- it will give the snippet to pick </w:t>
+      </w:r>
+    </w:p>
+    <w:p>
+      <w:pPr>
+        <w:spacing w:after="0"/>
+      </w:pPr>
+    </w:p>
+    <w:p>
+      <w:pPr>
+        <w:spacing w:after="0"/>
         <w:rPr>
           <w:b/>
           <w:bCs/>
@@ -1853,62 +2035,65 @@
           <w:b/>
           <w:bCs/>
         </w:rPr>
-        <w:t xml:space="preserve">Create Component </w:t>
-      </w:r>
-    </w:p>
-    <w:p>
-      <w:pPr>
+        <w:t>Decorators</w:t>
+      </w:r>
+    </w:p>
+    <w:p>
+      <w:pPr>
+        <w:pStyle w:val="ListParagraph"/>
+        <w:numPr>
+          <w:ilvl w:val="0"/>
+          <w:numId w:val="18"/>
+        </w:numPr>
         <w:spacing w:after="0"/>
       </w:pPr>
       <w:r>
-        <w:t xml:space="preserve">&gt;ng g c value --spec false </w:t>
-      </w:r>
-    </w:p>
-    <w:p>
-      <w:pPr>
+        <w:t>Input</w:t>
+      </w:r>
+      <w:r>
+        <w:t>: move data from parent to child</w:t>
+      </w:r>
+    </w:p>
+    <w:p>
+      <w:pPr>
+        <w:pStyle w:val="ListParagraph"/>
+        <w:numPr>
+          <w:ilvl w:val="0"/>
+          <w:numId w:val="18"/>
+        </w:numPr>
         <w:spacing w:after="0"/>
       </w:pPr>
       <w:r>
-        <w:t xml:space="preserve">&gt;ng generate component value --spec false </w:t>
+        <w:t>Output: move data from child to parent</w:t>
       </w:r>
     </w:p>
     <w:p>
       <w:pPr>
         <w:spacing w:after="0"/>
-      </w:pPr>
-    </w:p>
-    <w:p>
-      <w:pPr>
+        <w:rPr>
+          <w:b/>
+          <w:bCs/>
+        </w:rPr>
+      </w:pPr>
+      <w:r>
+        <w:rPr>
+          <w:b/>
+          <w:bCs/>
+        </w:rPr>
+        <w:t>Directives</w:t>
+      </w:r>
+    </w:p>
+    <w:p>
+      <w:pPr>
+        <w:pStyle w:val="ListParagraph"/>
+        <w:numPr>
+          <w:ilvl w:val="0"/>
+          <w:numId w:val="23"/>
+        </w:numPr>
         <w:spacing w:after="0"/>
       </w:pPr>
       <w:r>
-        <w:t xml:space="preserve">to move between the component and html use shortcut key since we have the extension </w:t>
-      </w:r>
-    </w:p>
-    <w:p>
-      <w:pPr>
-        <w:spacing w:after="0"/>
-      </w:pPr>
-      <w:r>
-        <w:tab/>
-        <w:t>&gt;html=alt+o &gt;component=alt+u</w:t>
-      </w:r>
-      <w:r>
-        <w:tab/>
-      </w:r>
-    </w:p>
-    <w:p>
-      <w:pPr>
-        <w:spacing w:after="0"/>
-      </w:pPr>
-      <w:r>
-        <w:tab/>
-      </w:r>
-      <w:r>
-        <w:t>&gt;</w:t>
-      </w:r>
-      <w:r>
-        <w:t xml:space="preserve">in html mode type a- it will give the snippet to pick </w:t>
+        <w:t>*ngIf: structural directive – conditional content</w:t>
       </w:r>
     </w:p>
     <w:sectPr>
@@ -2236,7 +2421,6 @@
                               <w:dataBinding w:prefixMappings="xmlns:ns0='http://purl.org/dc/elements/1.1/' xmlns:ns1='http://schemas.openxmlformats.org/package/2006/metadata/core-properties' " w:xpath="/ns1:coreProperties[1]/ns0:title[1]" w:storeItemID="{6C3C8BC8-F283-45AE-878A-BAB7291924A1}"/>
                               <w:text/>
                             </w:sdtPr>
-                            <w:sdtEndPr/>
                             <w:sdtContent>
                               <w:r>
                                 <w:rPr>
@@ -2333,7 +2517,6 @@
                         <w:dataBinding w:prefixMappings="xmlns:ns0='http://purl.org/dc/elements/1.1/' xmlns:ns1='http://schemas.openxmlformats.org/package/2006/metadata/core-properties' " w:xpath="/ns1:coreProperties[1]/ns0:title[1]" w:storeItemID="{6C3C8BC8-F283-45AE-878A-BAB7291924A1}"/>
                         <w:text/>
                       </w:sdtPr>
-                      <w:sdtEndPr/>
                       <w:sdtContent>
                         <w:r>
                           <w:rPr>
@@ -2347,14 +2530,30 @@
                             <w:caps/>
                             <w:color w:val="FFFFFF" w:themeColor="background1"/>
                           </w:rPr>
-                          <w:t>VS Code – DotNet – Angular Commands</w:t>
+                          <w:t xml:space="preserve">VS Code – DotNet – Angular </w:t>
+                        </w:r>
+                        <w:proofErr w:type="gramStart"/>
+                        <w:r>
+                          <w:rPr>
+                            <w:caps/>
+                            <w:color w:val="FFFFFF" w:themeColor="background1"/>
+                          </w:rPr>
+                          <w:t>Commands</w:t>
                         </w:r>
                         <w:r>
                           <w:rPr>
                             <w:caps/>
                             <w:color w:val="FFFFFF" w:themeColor="background1"/>
                           </w:rPr>
-                          <w:t xml:space="preserve"> : </w:t>
+                          <w:t xml:space="preserve"> :</w:t>
+                        </w:r>
+                        <w:proofErr w:type="gramEnd"/>
+                        <w:r>
+                          <w:rPr>
+                            <w:caps/>
+                            <w:color w:val="FFFFFF" w:themeColor="background1"/>
+                          </w:rPr>
+                          <w:t xml:space="preserve"> </w:t>
                         </w:r>
                         <w:r>
                           <w:rPr>
@@ -3067,6 +3266,208 @@
     </w:lvl>
   </w:abstractNum>
   <w:abstractNum w:abstractNumId="7" w15:restartNumberingAfterBreak="0">
+    <w:nsid w:val="25CF2A15"/>
+    <w:multiLevelType w:val="hybridMultilevel"/>
+    <w:tmpl w:val="8A9A9BE4"/>
+    <w:lvl w:ilvl="0" w:tplc="493607AC">
+      <w:start w:val="1"/>
+      <w:numFmt w:val="decimal"/>
+      <w:lvlText w:val="%1."/>
+      <w:lvlJc w:val="left"/>
+      <w:pPr>
+        <w:ind w:left="720" w:hanging="360"/>
+      </w:pPr>
+      <w:rPr>
+        <w:rFonts w:hint="default"/>
+      </w:rPr>
+    </w:lvl>
+    <w:lvl w:ilvl="1" w:tplc="04090019" w:tentative="1">
+      <w:start w:val="1"/>
+      <w:numFmt w:val="lowerLetter"/>
+      <w:lvlText w:val="%2."/>
+      <w:lvlJc w:val="left"/>
+      <w:pPr>
+        <w:ind w:left="1440" w:hanging="360"/>
+      </w:pPr>
+    </w:lvl>
+    <w:lvl w:ilvl="2" w:tplc="0409001B" w:tentative="1">
+      <w:start w:val="1"/>
+      <w:numFmt w:val="lowerRoman"/>
+      <w:lvlText w:val="%3."/>
+      <w:lvlJc w:val="right"/>
+      <w:pPr>
+        <w:ind w:left="2160" w:hanging="180"/>
+      </w:pPr>
+    </w:lvl>
+    <w:lvl w:ilvl="3" w:tplc="0409000F" w:tentative="1">
+      <w:start w:val="1"/>
+      <w:numFmt w:val="decimal"/>
+      <w:lvlText w:val="%4."/>
+      <w:lvlJc w:val="left"/>
+      <w:pPr>
+        <w:ind w:left="2880" w:hanging="360"/>
+      </w:pPr>
+    </w:lvl>
+    <w:lvl w:ilvl="4" w:tplc="04090019" w:tentative="1">
+      <w:start w:val="1"/>
+      <w:numFmt w:val="lowerLetter"/>
+      <w:lvlText w:val="%5."/>
+      <w:lvlJc w:val="left"/>
+      <w:pPr>
+        <w:ind w:left="3600" w:hanging="360"/>
+      </w:pPr>
+    </w:lvl>
+    <w:lvl w:ilvl="5" w:tplc="0409001B" w:tentative="1">
+      <w:start w:val="1"/>
+      <w:numFmt w:val="lowerRoman"/>
+      <w:lvlText w:val="%6."/>
+      <w:lvlJc w:val="right"/>
+      <w:pPr>
+        <w:ind w:left="4320" w:hanging="180"/>
+      </w:pPr>
+    </w:lvl>
+    <w:lvl w:ilvl="6" w:tplc="0409000F" w:tentative="1">
+      <w:start w:val="1"/>
+      <w:numFmt w:val="decimal"/>
+      <w:lvlText w:val="%7."/>
+      <w:lvlJc w:val="left"/>
+      <w:pPr>
+        <w:ind w:left="5040" w:hanging="360"/>
+      </w:pPr>
+    </w:lvl>
+    <w:lvl w:ilvl="7" w:tplc="04090019" w:tentative="1">
+      <w:start w:val="1"/>
+      <w:numFmt w:val="lowerLetter"/>
+      <w:lvlText w:val="%8."/>
+      <w:lvlJc w:val="left"/>
+      <w:pPr>
+        <w:ind w:left="5760" w:hanging="360"/>
+      </w:pPr>
+    </w:lvl>
+    <w:lvl w:ilvl="8" w:tplc="0409001B" w:tentative="1">
+      <w:start w:val="1"/>
+      <w:numFmt w:val="lowerRoman"/>
+      <w:lvlText w:val="%9."/>
+      <w:lvlJc w:val="right"/>
+      <w:pPr>
+        <w:ind w:left="6480" w:hanging="180"/>
+      </w:pPr>
+    </w:lvl>
+  </w:abstractNum>
+  <w:abstractNum w:abstractNumId="8" w15:restartNumberingAfterBreak="0">
+    <w:nsid w:val="2E9F4BF4"/>
+    <w:multiLevelType w:val="hybridMultilevel"/>
+    <w:tmpl w:val="4BD8F800"/>
+    <w:lvl w:ilvl="0" w:tplc="F8C8A7B8">
+      <w:start w:val="1"/>
+      <w:numFmt w:val="bullet"/>
+      <w:lvlText w:val=""/>
+      <w:lvlJc w:val="left"/>
+      <w:pPr>
+        <w:ind w:left="720" w:hanging="360"/>
+      </w:pPr>
+      <w:rPr>
+        <w:rFonts w:ascii="Wingdings" w:eastAsiaTheme="minorHAnsi" w:hAnsi="Wingdings" w:cstheme="minorBidi" w:hint="default"/>
+      </w:rPr>
+    </w:lvl>
+    <w:lvl w:ilvl="1" w:tplc="04090003" w:tentative="1">
+      <w:start w:val="1"/>
+      <w:numFmt w:val="bullet"/>
+      <w:lvlText w:val="o"/>
+      <w:lvlJc w:val="left"/>
+      <w:pPr>
+        <w:ind w:left="1440" w:hanging="360"/>
+      </w:pPr>
+      <w:rPr>
+        <w:rFonts w:ascii="Courier New" w:hAnsi="Courier New" w:cs="Courier New" w:hint="default"/>
+      </w:rPr>
+    </w:lvl>
+    <w:lvl w:ilvl="2" w:tplc="04090005" w:tentative="1">
+      <w:start w:val="1"/>
+      <w:numFmt w:val="bullet"/>
+      <w:lvlText w:val=""/>
+      <w:lvlJc w:val="left"/>
+      <w:pPr>
+        <w:ind w:left="2160" w:hanging="360"/>
+      </w:pPr>
+      <w:rPr>
+        <w:rFonts w:ascii="Wingdings" w:hAnsi="Wingdings" w:hint="default"/>
+      </w:rPr>
+    </w:lvl>
+    <w:lvl w:ilvl="3" w:tplc="04090001" w:tentative="1">
+      <w:start w:val="1"/>
+      <w:numFmt w:val="bullet"/>
+      <w:lvlText w:val=""/>
+      <w:lvlJc w:val="left"/>
+      <w:pPr>
+        <w:ind w:left="2880" w:hanging="360"/>
+      </w:pPr>
+      <w:rPr>
+        <w:rFonts w:ascii="Symbol" w:hAnsi="Symbol" w:hint="default"/>
+      </w:rPr>
+    </w:lvl>
+    <w:lvl w:ilvl="4" w:tplc="04090003" w:tentative="1">
+      <w:start w:val="1"/>
+      <w:numFmt w:val="bullet"/>
+      <w:lvlText w:val="o"/>
+      <w:lvlJc w:val="left"/>
+      <w:pPr>
+        <w:ind w:left="3600" w:hanging="360"/>
+      </w:pPr>
+      <w:rPr>
+        <w:rFonts w:ascii="Courier New" w:hAnsi="Courier New" w:cs="Courier New" w:hint="default"/>
+      </w:rPr>
+    </w:lvl>
+    <w:lvl w:ilvl="5" w:tplc="04090005" w:tentative="1">
+      <w:start w:val="1"/>
+      <w:numFmt w:val="bullet"/>
+      <w:lvlText w:val=""/>
+      <w:lvlJc w:val="left"/>
+      <w:pPr>
+        <w:ind w:left="4320" w:hanging="360"/>
+      </w:pPr>
+      <w:rPr>
+        <w:rFonts w:ascii="Wingdings" w:hAnsi="Wingdings" w:hint="default"/>
+      </w:rPr>
+    </w:lvl>
+    <w:lvl w:ilvl="6" w:tplc="04090001" w:tentative="1">
+      <w:start w:val="1"/>
+      <w:numFmt w:val="bullet"/>
+      <w:lvlText w:val=""/>
+      <w:lvlJc w:val="left"/>
+      <w:pPr>
+        <w:ind w:left="5040" w:hanging="360"/>
+      </w:pPr>
+      <w:rPr>
+        <w:rFonts w:ascii="Symbol" w:hAnsi="Symbol" w:hint="default"/>
+      </w:rPr>
+    </w:lvl>
+    <w:lvl w:ilvl="7" w:tplc="04090003" w:tentative="1">
+      <w:start w:val="1"/>
+      <w:numFmt w:val="bullet"/>
+      <w:lvlText w:val="o"/>
+      <w:lvlJc w:val="left"/>
+      <w:pPr>
+        <w:ind w:left="5760" w:hanging="360"/>
+      </w:pPr>
+      <w:rPr>
+        <w:rFonts w:ascii="Courier New" w:hAnsi="Courier New" w:cs="Courier New" w:hint="default"/>
+      </w:rPr>
+    </w:lvl>
+    <w:lvl w:ilvl="8" w:tplc="04090005" w:tentative="1">
+      <w:start w:val="1"/>
+      <w:numFmt w:val="bullet"/>
+      <w:lvlText w:val=""/>
+      <w:lvlJc w:val="left"/>
+      <w:pPr>
+        <w:ind w:left="6480" w:hanging="360"/>
+      </w:pPr>
+      <w:rPr>
+        <w:rFonts w:ascii="Wingdings" w:hAnsi="Wingdings" w:hint="default"/>
+      </w:rPr>
+    </w:lvl>
+  </w:abstractNum>
+  <w:abstractNum w:abstractNumId="9" w15:restartNumberingAfterBreak="0">
     <w:nsid w:val="39CD1F32"/>
     <w:multiLevelType w:val="hybridMultilevel"/>
     <w:tmpl w:val="EEEEC2D0"/>
@@ -3179,7 +3580,120 @@
       </w:rPr>
     </w:lvl>
   </w:abstractNum>
-  <w:abstractNum w:abstractNumId="8" w15:restartNumberingAfterBreak="0">
+  <w:abstractNum w:abstractNumId="10" w15:restartNumberingAfterBreak="0">
+    <w:nsid w:val="49446EC9"/>
+    <w:multiLevelType w:val="hybridMultilevel"/>
+    <w:tmpl w:val="493290C2"/>
+    <w:lvl w:ilvl="0" w:tplc="F8C8A7B8">
+      <w:start w:val="1"/>
+      <w:numFmt w:val="bullet"/>
+      <w:lvlText w:val=""/>
+      <w:lvlJc w:val="left"/>
+      <w:pPr>
+        <w:ind w:left="720" w:hanging="360"/>
+      </w:pPr>
+      <w:rPr>
+        <w:rFonts w:ascii="Wingdings" w:eastAsiaTheme="minorHAnsi" w:hAnsi="Wingdings" w:cstheme="minorBidi" w:hint="default"/>
+      </w:rPr>
+    </w:lvl>
+    <w:lvl w:ilvl="1" w:tplc="04090003" w:tentative="1">
+      <w:start w:val="1"/>
+      <w:numFmt w:val="bullet"/>
+      <w:lvlText w:val="o"/>
+      <w:lvlJc w:val="left"/>
+      <w:pPr>
+        <w:ind w:left="1440" w:hanging="360"/>
+      </w:pPr>
+      <w:rPr>
+        <w:rFonts w:ascii="Courier New" w:hAnsi="Courier New" w:cs="Courier New" w:hint="default"/>
+      </w:rPr>
+    </w:lvl>
+    <w:lvl w:ilvl="2" w:tplc="04090005" w:tentative="1">
+      <w:start w:val="1"/>
+      <w:numFmt w:val="bullet"/>
+      <w:lvlText w:val=""/>
+      <w:lvlJc w:val="left"/>
+      <w:pPr>
+        <w:ind w:left="2160" w:hanging="360"/>
+      </w:pPr>
+      <w:rPr>
+        <w:rFonts w:ascii="Wingdings" w:hAnsi="Wingdings" w:hint="default"/>
+      </w:rPr>
+    </w:lvl>
+    <w:lvl w:ilvl="3" w:tplc="04090001" w:tentative="1">
+      <w:start w:val="1"/>
+      <w:numFmt w:val="bullet"/>
+      <w:lvlText w:val=""/>
+      <w:lvlJc w:val="left"/>
+      <w:pPr>
+        <w:ind w:left="2880" w:hanging="360"/>
+      </w:pPr>
+      <w:rPr>
+        <w:rFonts w:ascii="Symbol" w:hAnsi="Symbol" w:hint="default"/>
+      </w:rPr>
+    </w:lvl>
+    <w:lvl w:ilvl="4" w:tplc="04090003" w:tentative="1">
+      <w:start w:val="1"/>
+      <w:numFmt w:val="bullet"/>
+      <w:lvlText w:val="o"/>
+      <w:lvlJc w:val="left"/>
+      <w:pPr>
+        <w:ind w:left="3600" w:hanging="360"/>
+      </w:pPr>
+      <w:rPr>
+        <w:rFonts w:ascii="Courier New" w:hAnsi="Courier New" w:cs="Courier New" w:hint="default"/>
+      </w:rPr>
+    </w:lvl>
+    <w:lvl w:ilvl="5" w:tplc="04090005" w:tentative="1">
+      <w:start w:val="1"/>
+      <w:numFmt w:val="bullet"/>
+      <w:lvlText w:val=""/>
+      <w:lvlJc w:val="left"/>
+      <w:pPr>
+        <w:ind w:left="4320" w:hanging="360"/>
+      </w:pPr>
+      <w:rPr>
+        <w:rFonts w:ascii="Wingdings" w:hAnsi="Wingdings" w:hint="default"/>
+      </w:rPr>
+    </w:lvl>
+    <w:lvl w:ilvl="6" w:tplc="04090001" w:tentative="1">
+      <w:start w:val="1"/>
+      <w:numFmt w:val="bullet"/>
+      <w:lvlText w:val=""/>
+      <w:lvlJc w:val="left"/>
+      <w:pPr>
+        <w:ind w:left="5040" w:hanging="360"/>
+      </w:pPr>
+      <w:rPr>
+        <w:rFonts w:ascii="Symbol" w:hAnsi="Symbol" w:hint="default"/>
+      </w:rPr>
+    </w:lvl>
+    <w:lvl w:ilvl="7" w:tplc="04090003" w:tentative="1">
+      <w:start w:val="1"/>
+      <w:numFmt w:val="bullet"/>
+      <w:lvlText w:val="o"/>
+      <w:lvlJc w:val="left"/>
+      <w:pPr>
+        <w:ind w:left="5760" w:hanging="360"/>
+      </w:pPr>
+      <w:rPr>
+        <w:rFonts w:ascii="Courier New" w:hAnsi="Courier New" w:cs="Courier New" w:hint="default"/>
+      </w:rPr>
+    </w:lvl>
+    <w:lvl w:ilvl="8" w:tplc="04090005" w:tentative="1">
+      <w:start w:val="1"/>
+      <w:numFmt w:val="bullet"/>
+      <w:lvlText w:val=""/>
+      <w:lvlJc w:val="left"/>
+      <w:pPr>
+        <w:ind w:left="6480" w:hanging="360"/>
+      </w:pPr>
+      <w:rPr>
+        <w:rFonts w:ascii="Wingdings" w:hAnsi="Wingdings" w:hint="default"/>
+      </w:rPr>
+    </w:lvl>
+  </w:abstractNum>
+  <w:abstractNum w:abstractNumId="11" w15:restartNumberingAfterBreak="0">
     <w:nsid w:val="49D814C1"/>
     <w:multiLevelType w:val="hybridMultilevel"/>
     <w:tmpl w:val="D2AC9E0A"/>
@@ -3292,7 +3806,7 @@
       </w:rPr>
     </w:lvl>
   </w:abstractNum>
-  <w:abstractNum w:abstractNumId="9" w15:restartNumberingAfterBreak="0">
+  <w:abstractNum w:abstractNumId="12" w15:restartNumberingAfterBreak="0">
     <w:nsid w:val="4A3D54BD"/>
     <w:multiLevelType w:val="hybridMultilevel"/>
     <w:tmpl w:val="24C279A0"/>
@@ -3405,7 +3919,7 @@
       </w:rPr>
     </w:lvl>
   </w:abstractNum>
-  <w:abstractNum w:abstractNumId="10" w15:restartNumberingAfterBreak="0">
+  <w:abstractNum w:abstractNumId="13" w15:restartNumberingAfterBreak="0">
     <w:nsid w:val="4CB45CCF"/>
     <w:multiLevelType w:val="hybridMultilevel"/>
     <w:tmpl w:val="84B0DC72"/>
@@ -3491,7 +4005,7 @@
       </w:pPr>
     </w:lvl>
   </w:abstractNum>
-  <w:abstractNum w:abstractNumId="11" w15:restartNumberingAfterBreak="0">
+  <w:abstractNum w:abstractNumId="14" w15:restartNumberingAfterBreak="0">
     <w:nsid w:val="53552A13"/>
     <w:multiLevelType w:val="hybridMultilevel"/>
     <w:tmpl w:val="BF080F1A"/>
@@ -3577,7 +4091,96 @@
       </w:pPr>
     </w:lvl>
   </w:abstractNum>
-  <w:abstractNum w:abstractNumId="12" w15:restartNumberingAfterBreak="0">
+  <w:abstractNum w:abstractNumId="15" w15:restartNumberingAfterBreak="0">
+    <w:nsid w:val="552D6902"/>
+    <w:multiLevelType w:val="hybridMultilevel"/>
+    <w:tmpl w:val="C1FA3470"/>
+    <w:lvl w:ilvl="0" w:tplc="7DF0FD72">
+      <w:start w:val="1"/>
+      <w:numFmt w:val="decimal"/>
+      <w:lvlText w:val="%1."/>
+      <w:lvlJc w:val="left"/>
+      <w:pPr>
+        <w:ind w:left="720" w:hanging="360"/>
+      </w:pPr>
+      <w:rPr>
+        <w:rFonts w:hint="default"/>
+      </w:rPr>
+    </w:lvl>
+    <w:lvl w:ilvl="1" w:tplc="04090019" w:tentative="1">
+      <w:start w:val="1"/>
+      <w:numFmt w:val="lowerLetter"/>
+      <w:lvlText w:val="%2."/>
+      <w:lvlJc w:val="left"/>
+      <w:pPr>
+        <w:ind w:left="1440" w:hanging="360"/>
+      </w:pPr>
+    </w:lvl>
+    <w:lvl w:ilvl="2" w:tplc="0409001B" w:tentative="1">
+      <w:start w:val="1"/>
+      <w:numFmt w:val="lowerRoman"/>
+      <w:lvlText w:val="%3."/>
+      <w:lvlJc w:val="right"/>
+      <w:pPr>
+        <w:ind w:left="2160" w:hanging="180"/>
+      </w:pPr>
+    </w:lvl>
+    <w:lvl w:ilvl="3" w:tplc="0409000F" w:tentative="1">
+      <w:start w:val="1"/>
+      <w:numFmt w:val="decimal"/>
+      <w:lvlText w:val="%4."/>
+      <w:lvlJc w:val="left"/>
+      <w:pPr>
+        <w:ind w:left="2880" w:hanging="360"/>
+      </w:pPr>
+    </w:lvl>
+    <w:lvl w:ilvl="4" w:tplc="04090019" w:tentative="1">
+      <w:start w:val="1"/>
+      <w:numFmt w:val="lowerLetter"/>
+      <w:lvlText w:val="%5."/>
+      <w:lvlJc w:val="left"/>
+      <w:pPr>
+        <w:ind w:left="3600" w:hanging="360"/>
+      </w:pPr>
+    </w:lvl>
+    <w:lvl w:ilvl="5" w:tplc="0409001B" w:tentative="1">
+      <w:start w:val="1"/>
+      <w:numFmt w:val="lowerRoman"/>
+      <w:lvlText w:val="%6."/>
+      <w:lvlJc w:val="right"/>
+      <w:pPr>
+        <w:ind w:left="4320" w:hanging="180"/>
+      </w:pPr>
+    </w:lvl>
+    <w:lvl w:ilvl="6" w:tplc="0409000F" w:tentative="1">
+      <w:start w:val="1"/>
+      <w:numFmt w:val="decimal"/>
+      <w:lvlText w:val="%7."/>
+      <w:lvlJc w:val="left"/>
+      <w:pPr>
+        <w:ind w:left="5040" w:hanging="360"/>
+      </w:pPr>
+    </w:lvl>
+    <w:lvl w:ilvl="7" w:tplc="04090019" w:tentative="1">
+      <w:start w:val="1"/>
+      <w:numFmt w:val="lowerLetter"/>
+      <w:lvlText w:val="%8."/>
+      <w:lvlJc w:val="left"/>
+      <w:pPr>
+        <w:ind w:left="5760" w:hanging="360"/>
+      </w:pPr>
+    </w:lvl>
+    <w:lvl w:ilvl="8" w:tplc="0409001B" w:tentative="1">
+      <w:start w:val="1"/>
+      <w:numFmt w:val="lowerRoman"/>
+      <w:lvlText w:val="%9."/>
+      <w:lvlJc w:val="right"/>
+      <w:pPr>
+        <w:ind w:left="6480" w:hanging="180"/>
+      </w:pPr>
+    </w:lvl>
+  </w:abstractNum>
+  <w:abstractNum w:abstractNumId="16" w15:restartNumberingAfterBreak="0">
     <w:nsid w:val="5A6A5AB8"/>
     <w:multiLevelType w:val="hybridMultilevel"/>
     <w:tmpl w:val="1AD6D9DC"/>
@@ -3663,7 +4266,7 @@
       </w:pPr>
     </w:lvl>
   </w:abstractNum>
-  <w:abstractNum w:abstractNumId="13" w15:restartNumberingAfterBreak="0">
+  <w:abstractNum w:abstractNumId="17" w15:restartNumberingAfterBreak="0">
     <w:nsid w:val="63B260C6"/>
     <w:multiLevelType w:val="hybridMultilevel"/>
     <w:tmpl w:val="0A387052"/>
@@ -3776,7 +4379,120 @@
       </w:rPr>
     </w:lvl>
   </w:abstractNum>
-  <w:abstractNum w:abstractNumId="14" w15:restartNumberingAfterBreak="0">
+  <w:abstractNum w:abstractNumId="18" w15:restartNumberingAfterBreak="0">
+    <w:nsid w:val="64A66ECA"/>
+    <w:multiLevelType w:val="hybridMultilevel"/>
+    <w:tmpl w:val="14181910"/>
+    <w:lvl w:ilvl="0" w:tplc="04090001">
+      <w:start w:val="1"/>
+      <w:numFmt w:val="bullet"/>
+      <w:lvlText w:val=""/>
+      <w:lvlJc w:val="left"/>
+      <w:pPr>
+        <w:ind w:left="720" w:hanging="360"/>
+      </w:pPr>
+      <w:rPr>
+        <w:rFonts w:ascii="Symbol" w:hAnsi="Symbol" w:hint="default"/>
+      </w:rPr>
+    </w:lvl>
+    <w:lvl w:ilvl="1" w:tplc="04090003" w:tentative="1">
+      <w:start w:val="1"/>
+      <w:numFmt w:val="bullet"/>
+      <w:lvlText w:val="o"/>
+      <w:lvlJc w:val="left"/>
+      <w:pPr>
+        <w:ind w:left="1440" w:hanging="360"/>
+      </w:pPr>
+      <w:rPr>
+        <w:rFonts w:ascii="Courier New" w:hAnsi="Courier New" w:cs="Courier New" w:hint="default"/>
+      </w:rPr>
+    </w:lvl>
+    <w:lvl w:ilvl="2" w:tplc="04090005" w:tentative="1">
+      <w:start w:val="1"/>
+      <w:numFmt w:val="bullet"/>
+      <w:lvlText w:val=""/>
+      <w:lvlJc w:val="left"/>
+      <w:pPr>
+        <w:ind w:left="2160" w:hanging="360"/>
+      </w:pPr>
+      <w:rPr>
+        <w:rFonts w:ascii="Wingdings" w:hAnsi="Wingdings" w:hint="default"/>
+      </w:rPr>
+    </w:lvl>
+    <w:lvl w:ilvl="3" w:tplc="04090001" w:tentative="1">
+      <w:start w:val="1"/>
+      <w:numFmt w:val="bullet"/>
+      <w:lvlText w:val=""/>
+      <w:lvlJc w:val="left"/>
+      <w:pPr>
+        <w:ind w:left="2880" w:hanging="360"/>
+      </w:pPr>
+      <w:rPr>
+        <w:rFonts w:ascii="Symbol" w:hAnsi="Symbol" w:hint="default"/>
+      </w:rPr>
+    </w:lvl>
+    <w:lvl w:ilvl="4" w:tplc="04090003" w:tentative="1">
+      <w:start w:val="1"/>
+      <w:numFmt w:val="bullet"/>
+      <w:lvlText w:val="o"/>
+      <w:lvlJc w:val="left"/>
+      <w:pPr>
+        <w:ind w:left="3600" w:hanging="360"/>
+      </w:pPr>
+      <w:rPr>
+        <w:rFonts w:ascii="Courier New" w:hAnsi="Courier New" w:cs="Courier New" w:hint="default"/>
+      </w:rPr>
+    </w:lvl>
+    <w:lvl w:ilvl="5" w:tplc="04090005" w:tentative="1">
+      <w:start w:val="1"/>
+      <w:numFmt w:val="bullet"/>
+      <w:lvlText w:val=""/>
+      <w:lvlJc w:val="left"/>
+      <w:pPr>
+        <w:ind w:left="4320" w:hanging="360"/>
+      </w:pPr>
+      <w:rPr>
+        <w:rFonts w:ascii="Wingdings" w:hAnsi="Wingdings" w:hint="default"/>
+      </w:rPr>
+    </w:lvl>
+    <w:lvl w:ilvl="6" w:tplc="04090001" w:tentative="1">
+      <w:start w:val="1"/>
+      <w:numFmt w:val="bullet"/>
+      <w:lvlText w:val=""/>
+      <w:lvlJc w:val="left"/>
+      <w:pPr>
+        <w:ind w:left="5040" w:hanging="360"/>
+      </w:pPr>
+      <w:rPr>
+        <w:rFonts w:ascii="Symbol" w:hAnsi="Symbol" w:hint="default"/>
+      </w:rPr>
+    </w:lvl>
+    <w:lvl w:ilvl="7" w:tplc="04090003" w:tentative="1">
+      <w:start w:val="1"/>
+      <w:numFmt w:val="bullet"/>
+      <w:lvlText w:val="o"/>
+      <w:lvlJc w:val="left"/>
+      <w:pPr>
+        <w:ind w:left="5760" w:hanging="360"/>
+      </w:pPr>
+      <w:rPr>
+        <w:rFonts w:ascii="Courier New" w:hAnsi="Courier New" w:cs="Courier New" w:hint="default"/>
+      </w:rPr>
+    </w:lvl>
+    <w:lvl w:ilvl="8" w:tplc="04090005" w:tentative="1">
+      <w:start w:val="1"/>
+      <w:numFmt w:val="bullet"/>
+      <w:lvlText w:val=""/>
+      <w:lvlJc w:val="left"/>
+      <w:pPr>
+        <w:ind w:left="6480" w:hanging="360"/>
+      </w:pPr>
+      <w:rPr>
+        <w:rFonts w:ascii="Wingdings" w:hAnsi="Wingdings" w:hint="default"/>
+      </w:rPr>
+    </w:lvl>
+  </w:abstractNum>
+  <w:abstractNum w:abstractNumId="19" w15:restartNumberingAfterBreak="0">
     <w:nsid w:val="671C6A51"/>
     <w:multiLevelType w:val="hybridMultilevel"/>
     <w:tmpl w:val="3E964D34"/>
@@ -3865,7 +4581,7 @@
       </w:pPr>
     </w:lvl>
   </w:abstractNum>
-  <w:abstractNum w:abstractNumId="15" w15:restartNumberingAfterBreak="0">
+  <w:abstractNum w:abstractNumId="20" w15:restartNumberingAfterBreak="0">
     <w:nsid w:val="74D14BF7"/>
     <w:multiLevelType w:val="hybridMultilevel"/>
     <w:tmpl w:val="007A9604"/>
@@ -3951,7 +4667,7 @@
       </w:pPr>
     </w:lvl>
   </w:abstractNum>
-  <w:abstractNum w:abstractNumId="16" w15:restartNumberingAfterBreak="0">
+  <w:abstractNum w:abstractNumId="21" w15:restartNumberingAfterBreak="0">
     <w:nsid w:val="7883009A"/>
     <w:multiLevelType w:val="hybridMultilevel"/>
     <w:tmpl w:val="7DDCDD92"/>
@@ -4058,6 +4774,119 @@
       <w:lvlJc w:val="left"/>
       <w:pPr>
         <w:ind w:left="9360" w:hanging="360"/>
+      </w:pPr>
+      <w:rPr>
+        <w:rFonts w:ascii="Wingdings" w:hAnsi="Wingdings" w:hint="default"/>
+      </w:rPr>
+    </w:lvl>
+  </w:abstractNum>
+  <w:abstractNum w:abstractNumId="22" w15:restartNumberingAfterBreak="0">
+    <w:nsid w:val="799219DF"/>
+    <w:multiLevelType w:val="hybridMultilevel"/>
+    <w:tmpl w:val="8CECC14A"/>
+    <w:lvl w:ilvl="0" w:tplc="F8C8A7B8">
+      <w:start w:val="1"/>
+      <w:numFmt w:val="bullet"/>
+      <w:lvlText w:val=""/>
+      <w:lvlJc w:val="left"/>
+      <w:pPr>
+        <w:ind w:left="720" w:hanging="360"/>
+      </w:pPr>
+      <w:rPr>
+        <w:rFonts w:ascii="Wingdings" w:eastAsiaTheme="minorHAnsi" w:hAnsi="Wingdings" w:cstheme="minorBidi" w:hint="default"/>
+      </w:rPr>
+    </w:lvl>
+    <w:lvl w:ilvl="1" w:tplc="04090003" w:tentative="1">
+      <w:start w:val="1"/>
+      <w:numFmt w:val="bullet"/>
+      <w:lvlText w:val="o"/>
+      <w:lvlJc w:val="left"/>
+      <w:pPr>
+        <w:ind w:left="1440" w:hanging="360"/>
+      </w:pPr>
+      <w:rPr>
+        <w:rFonts w:ascii="Courier New" w:hAnsi="Courier New" w:cs="Courier New" w:hint="default"/>
+      </w:rPr>
+    </w:lvl>
+    <w:lvl w:ilvl="2" w:tplc="04090005" w:tentative="1">
+      <w:start w:val="1"/>
+      <w:numFmt w:val="bullet"/>
+      <w:lvlText w:val=""/>
+      <w:lvlJc w:val="left"/>
+      <w:pPr>
+        <w:ind w:left="2160" w:hanging="360"/>
+      </w:pPr>
+      <w:rPr>
+        <w:rFonts w:ascii="Wingdings" w:hAnsi="Wingdings" w:hint="default"/>
+      </w:rPr>
+    </w:lvl>
+    <w:lvl w:ilvl="3" w:tplc="04090001" w:tentative="1">
+      <w:start w:val="1"/>
+      <w:numFmt w:val="bullet"/>
+      <w:lvlText w:val=""/>
+      <w:lvlJc w:val="left"/>
+      <w:pPr>
+        <w:ind w:left="2880" w:hanging="360"/>
+      </w:pPr>
+      <w:rPr>
+        <w:rFonts w:ascii="Symbol" w:hAnsi="Symbol" w:hint="default"/>
+      </w:rPr>
+    </w:lvl>
+    <w:lvl w:ilvl="4" w:tplc="04090003" w:tentative="1">
+      <w:start w:val="1"/>
+      <w:numFmt w:val="bullet"/>
+      <w:lvlText w:val="o"/>
+      <w:lvlJc w:val="left"/>
+      <w:pPr>
+        <w:ind w:left="3600" w:hanging="360"/>
+      </w:pPr>
+      <w:rPr>
+        <w:rFonts w:ascii="Courier New" w:hAnsi="Courier New" w:cs="Courier New" w:hint="default"/>
+      </w:rPr>
+    </w:lvl>
+    <w:lvl w:ilvl="5" w:tplc="04090005" w:tentative="1">
+      <w:start w:val="1"/>
+      <w:numFmt w:val="bullet"/>
+      <w:lvlText w:val=""/>
+      <w:lvlJc w:val="left"/>
+      <w:pPr>
+        <w:ind w:left="4320" w:hanging="360"/>
+      </w:pPr>
+      <w:rPr>
+        <w:rFonts w:ascii="Wingdings" w:hAnsi="Wingdings" w:hint="default"/>
+      </w:rPr>
+    </w:lvl>
+    <w:lvl w:ilvl="6" w:tplc="04090001" w:tentative="1">
+      <w:start w:val="1"/>
+      <w:numFmt w:val="bullet"/>
+      <w:lvlText w:val=""/>
+      <w:lvlJc w:val="left"/>
+      <w:pPr>
+        <w:ind w:left="5040" w:hanging="360"/>
+      </w:pPr>
+      <w:rPr>
+        <w:rFonts w:ascii="Symbol" w:hAnsi="Symbol" w:hint="default"/>
+      </w:rPr>
+    </w:lvl>
+    <w:lvl w:ilvl="7" w:tplc="04090003" w:tentative="1">
+      <w:start w:val="1"/>
+      <w:numFmt w:val="bullet"/>
+      <w:lvlText w:val="o"/>
+      <w:lvlJc w:val="left"/>
+      <w:pPr>
+        <w:ind w:left="5760" w:hanging="360"/>
+      </w:pPr>
+      <w:rPr>
+        <w:rFonts w:ascii="Courier New" w:hAnsi="Courier New" w:cs="Courier New" w:hint="default"/>
+      </w:rPr>
+    </w:lvl>
+    <w:lvl w:ilvl="8" w:tplc="04090005" w:tentative="1">
+      <w:start w:val="1"/>
+      <w:numFmt w:val="bullet"/>
+      <w:lvlText w:val=""/>
+      <w:lvlJc w:val="left"/>
+      <w:pPr>
+        <w:ind w:left="6480" w:hanging="360"/>
       </w:pPr>
       <w:rPr>
         <w:rFonts w:ascii="Wingdings" w:hAnsi="Wingdings" w:hint="default"/>
@@ -4068,19 +4897,19 @@
     <w:abstractNumId w:val="0"/>
   </w:num>
   <w:num w:numId="2" w16cid:durableId="1341198883">
-    <w:abstractNumId w:val="10"/>
+    <w:abstractNumId w:val="13"/>
   </w:num>
   <w:num w:numId="3" w16cid:durableId="1225948898">
-    <w:abstractNumId w:val="12"/>
+    <w:abstractNumId w:val="16"/>
   </w:num>
   <w:num w:numId="4" w16cid:durableId="2044400827">
     <w:abstractNumId w:val="3"/>
   </w:num>
   <w:num w:numId="5" w16cid:durableId="375786830">
-    <w:abstractNumId w:val="11"/>
+    <w:abstractNumId w:val="14"/>
   </w:num>
   <w:num w:numId="6" w16cid:durableId="1100880847">
-    <w:abstractNumId w:val="15"/>
+    <w:abstractNumId w:val="20"/>
   </w:num>
   <w:num w:numId="7" w16cid:durableId="614139917">
     <w:abstractNumId w:val="4"/>
@@ -4089,31 +4918,49 @@
     <w:abstractNumId w:val="6"/>
   </w:num>
   <w:num w:numId="9" w16cid:durableId="493692294">
-    <w:abstractNumId w:val="7"/>
+    <w:abstractNumId w:val="9"/>
   </w:num>
   <w:num w:numId="10" w16cid:durableId="871916504">
-    <w:abstractNumId w:val="14"/>
+    <w:abstractNumId w:val="19"/>
   </w:num>
   <w:num w:numId="11" w16cid:durableId="316033090">
     <w:abstractNumId w:val="5"/>
   </w:num>
   <w:num w:numId="12" w16cid:durableId="1620188536">
-    <w:abstractNumId w:val="8"/>
+    <w:abstractNumId w:val="11"/>
   </w:num>
   <w:num w:numId="13" w16cid:durableId="1878084512">
     <w:abstractNumId w:val="2"/>
   </w:num>
   <w:num w:numId="14" w16cid:durableId="544560158">
-    <w:abstractNumId w:val="13"/>
+    <w:abstractNumId w:val="17"/>
   </w:num>
   <w:num w:numId="15" w16cid:durableId="972751686">
-    <w:abstractNumId w:val="9"/>
+    <w:abstractNumId w:val="12"/>
   </w:num>
   <w:num w:numId="16" w16cid:durableId="1631664731">
-    <w:abstractNumId w:val="16"/>
+    <w:abstractNumId w:val="21"/>
   </w:num>
   <w:num w:numId="17" w16cid:durableId="1871651315">
     <w:abstractNumId w:val="1"/>
+  </w:num>
+  <w:num w:numId="18" w16cid:durableId="138573079">
+    <w:abstractNumId w:val="15"/>
+  </w:num>
+  <w:num w:numId="19" w16cid:durableId="1718696819">
+    <w:abstractNumId w:val="18"/>
+  </w:num>
+  <w:num w:numId="20" w16cid:durableId="604584269">
+    <w:abstractNumId w:val="22"/>
+  </w:num>
+  <w:num w:numId="21" w16cid:durableId="1915696583">
+    <w:abstractNumId w:val="10"/>
+  </w:num>
+  <w:num w:numId="22" w16cid:durableId="877546421">
+    <w:abstractNumId w:val="8"/>
+  </w:num>
+  <w:num w:numId="23" w16cid:durableId="470483828">
+    <w:abstractNumId w:val="7"/>
   </w:num>
 </w:numbering>
 </file>

</xml_diff>

<commit_message>
WebApi Error Handling - Exception Handling Middleware Angular Error Handling - Error Interceptor - Error Pages
</commit_message>
<xml_diff>
--- a/Documents/0002 VS Code DotNet Angular Commands.docx
+++ b/Documents/0002 VS Code DotNet Angular Commands.docx
@@ -2875,6 +2875,33 @@
                 <w:color w:val="00B0F0"/>
               </w:rPr>
               <w:t>[class]</w:t>
+            </w:r>
+          </w:p>
+          <w:p>
+            <w:pPr>
+              <w:pStyle w:val="ListParagraph"/>
+              <w:numPr>
+                <w:ilvl w:val="0"/>
+                <w:numId w:val="21"/>
+              </w:numPr>
+            </w:pPr>
+            <w:r>
+              <w:t xml:space="preserve">ng g interceptor error </w:t>
+            </w:r>
+            <w:r>
+              <w:t>--</w:t>
+            </w:r>
+            <w:r>
+              <w:t>skip-tests</w:t>
+            </w:r>
+            <w:r>
+              <w:t xml:space="preserve"> </w:t>
+            </w:r>
+            <w:r>
+              <w:rPr>
+                <w:color w:val="00B0F0"/>
+              </w:rPr>
+              <w:t>[interceptor]</w:t>
             </w:r>
           </w:p>
         </w:tc>

</xml_diff>